<commit_message>
everything is okey.. by now
</commit_message>
<xml_diff>
--- a/GIT comandos windows  CMD.docx
+++ b/GIT comandos windows  CMD.docx
@@ -36,7 +36,7 @@
       </w:hyperlink>
     </w:p>
     <w:p>
-      <w:hyperlink r:id="rId7" w:history="1">
+      <w:hyperlink r:id="rId7" w:anchor="/" w:history="1">
         <w:r>
           <w:rPr>
             <w:rStyle w:val="Hipervnculo"/>
@@ -55,10 +55,7 @@
         </w:r>
       </w:hyperlink>
     </w:p>
-    <w:p>
-      <w:bookmarkStart w:id="0" w:name="_GoBack"/>
-      <w:bookmarkEnd w:id="0"/>
-    </w:p>
+    <w:p/>
     <w:p/>
     <w:tbl>
       <w:tblPr>
@@ -68,8 +65,8 @@
         <w:tblLook w:val="04A0" w:firstRow="1" w:lastRow="0" w:firstColumn="1" w:lastColumn="0" w:noHBand="0" w:noVBand="1"/>
       </w:tblPr>
       <w:tblGrid>
-        <w:gridCol w:w="3970"/>
-        <w:gridCol w:w="5812"/>
+        <w:gridCol w:w="4821"/>
+        <w:gridCol w:w="4961"/>
       </w:tblGrid>
       <w:tr>
         <w:trPr>
@@ -77,11 +74,19 @@
         </w:trPr>
         <w:tc>
           <w:tcPr>
-            <w:tcW w:w="3970" w:type="dxa"/>
+            <w:tcW w:w="4821" w:type="dxa"/>
+            <w:tcBorders>
+              <w:top w:val="single" w:sz="4" w:space="0" w:color="auto"/>
+              <w:left w:val="single" w:sz="4" w:space="0" w:color="auto"/>
+              <w:bottom w:val="single" w:sz="4" w:space="0" w:color="auto"/>
+              <w:right w:val="single" w:sz="4" w:space="0" w:color="auto"/>
+            </w:tcBorders>
             <w:vAlign w:val="center"/>
+            <w:hideMark/>
           </w:tcPr>
           <w:p>
             <w:pPr>
+              <w:spacing w:line="240" w:lineRule="auto"/>
               <w:ind w:left="708" w:hanging="708"/>
               <w:rPr>
                 <w:rFonts w:ascii="Consolas" w:hAnsi="Consolas" w:cs="Consolas"/>
@@ -135,6 +140,7 @@
           </w:p>
           <w:p>
             <w:pPr>
+              <w:spacing w:line="240" w:lineRule="auto"/>
               <w:ind w:left="708" w:hanging="708"/>
               <w:rPr>
                 <w:rFonts w:ascii="Consolas" w:hAnsi="Consolas" w:cs="Consolas"/>
@@ -187,11 +193,19 @@
         </w:tc>
         <w:tc>
           <w:tcPr>
-            <w:tcW w:w="5812" w:type="dxa"/>
+            <w:tcW w:w="4961" w:type="dxa"/>
+            <w:tcBorders>
+              <w:top w:val="single" w:sz="4" w:space="0" w:color="auto"/>
+              <w:left w:val="single" w:sz="4" w:space="0" w:color="auto"/>
+              <w:bottom w:val="single" w:sz="4" w:space="0" w:color="auto"/>
+              <w:right w:val="single" w:sz="4" w:space="0" w:color="auto"/>
+            </w:tcBorders>
             <w:vAlign w:val="center"/>
+            <w:hideMark/>
           </w:tcPr>
           <w:p>
             <w:pPr>
+              <w:spacing w:line="240" w:lineRule="auto"/>
               <w:rPr>
                 <w:sz w:val="18"/>
                 <w:szCs w:val="18"/>
@@ -263,11 +277,19 @@
         </w:trPr>
         <w:tc>
           <w:tcPr>
-            <w:tcW w:w="3970" w:type="dxa"/>
+            <w:tcW w:w="4821" w:type="dxa"/>
+            <w:tcBorders>
+              <w:top w:val="single" w:sz="4" w:space="0" w:color="auto"/>
+              <w:left w:val="single" w:sz="4" w:space="0" w:color="auto"/>
+              <w:bottom w:val="single" w:sz="4" w:space="0" w:color="auto"/>
+              <w:right w:val="single" w:sz="4" w:space="0" w:color="auto"/>
+            </w:tcBorders>
             <w:vAlign w:val="center"/>
+            <w:hideMark/>
           </w:tcPr>
           <w:p>
             <w:pPr>
+              <w:spacing w:line="240" w:lineRule="auto"/>
               <w:ind w:left="708" w:hanging="708"/>
               <w:rPr>
                 <w:rFonts w:ascii="Consolas" w:hAnsi="Consolas" w:cs="Consolas"/>
@@ -321,6 +343,7 @@
           </w:p>
           <w:p>
             <w:pPr>
+              <w:spacing w:line="240" w:lineRule="auto"/>
               <w:ind w:left="708" w:hanging="708"/>
               <w:rPr>
                 <w:rFonts w:ascii="Consolas" w:hAnsi="Consolas" w:cs="Consolas"/>
@@ -373,11 +396,19 @@
         </w:tc>
         <w:tc>
           <w:tcPr>
-            <w:tcW w:w="5812" w:type="dxa"/>
+            <w:tcW w:w="4961" w:type="dxa"/>
+            <w:tcBorders>
+              <w:top w:val="single" w:sz="4" w:space="0" w:color="auto"/>
+              <w:left w:val="single" w:sz="4" w:space="0" w:color="auto"/>
+              <w:bottom w:val="single" w:sz="4" w:space="0" w:color="auto"/>
+              <w:right w:val="single" w:sz="4" w:space="0" w:color="auto"/>
+            </w:tcBorders>
             <w:vAlign w:val="center"/>
+            <w:hideMark/>
           </w:tcPr>
           <w:p>
             <w:pPr>
+              <w:spacing w:line="240" w:lineRule="auto"/>
               <w:rPr>
                 <w:sz w:val="18"/>
                 <w:szCs w:val="18"/>
@@ -445,14 +476,7 @@
                 <w:sz w:val="18"/>
                 <w:szCs w:val="18"/>
               </w:rPr>
-              <w:t xml:space="preserve">, </w:t>
-            </w:r>
-            <w:r>
-              <w:rPr>
-                <w:sz w:val="18"/>
-                <w:szCs w:val="18"/>
-              </w:rPr>
-              <w:t xml:space="preserve">Los archivos: </w:t>
+              <w:t xml:space="preserve">, Los archivos: </w:t>
             </w:r>
             <w:proofErr w:type="spellStart"/>
             <w:r>
@@ -552,11 +576,19 @@
         </w:trPr>
         <w:tc>
           <w:tcPr>
-            <w:tcW w:w="3970" w:type="dxa"/>
+            <w:tcW w:w="4821" w:type="dxa"/>
+            <w:tcBorders>
+              <w:top w:val="single" w:sz="4" w:space="0" w:color="auto"/>
+              <w:left w:val="single" w:sz="4" w:space="0" w:color="auto"/>
+              <w:bottom w:val="single" w:sz="4" w:space="0" w:color="auto"/>
+              <w:right w:val="single" w:sz="4" w:space="0" w:color="auto"/>
+            </w:tcBorders>
             <w:vAlign w:val="center"/>
+            <w:hideMark/>
           </w:tcPr>
           <w:p>
             <w:pPr>
+              <w:spacing w:line="240" w:lineRule="auto"/>
               <w:ind w:left="708" w:hanging="708"/>
               <w:rPr>
                 <w:rFonts w:ascii="Consolas" w:hAnsi="Consolas" w:cs="Consolas"/>
@@ -600,11 +632,19 @@
         </w:tc>
         <w:tc>
           <w:tcPr>
-            <w:tcW w:w="5812" w:type="dxa"/>
+            <w:tcW w:w="4961" w:type="dxa"/>
+            <w:tcBorders>
+              <w:top w:val="single" w:sz="4" w:space="0" w:color="auto"/>
+              <w:left w:val="single" w:sz="4" w:space="0" w:color="auto"/>
+              <w:bottom w:val="single" w:sz="4" w:space="0" w:color="auto"/>
+              <w:right w:val="single" w:sz="4" w:space="0" w:color="auto"/>
+            </w:tcBorders>
             <w:vAlign w:val="center"/>
+            <w:hideMark/>
           </w:tcPr>
           <w:p>
             <w:pPr>
+              <w:spacing w:line="240" w:lineRule="auto"/>
               <w:rPr>
                 <w:sz w:val="18"/>
                 <w:szCs w:val="18"/>
@@ -690,11 +730,19 @@
         </w:trPr>
         <w:tc>
           <w:tcPr>
-            <w:tcW w:w="3970" w:type="dxa"/>
+            <w:tcW w:w="4821" w:type="dxa"/>
+            <w:tcBorders>
+              <w:top w:val="single" w:sz="4" w:space="0" w:color="auto"/>
+              <w:left w:val="single" w:sz="4" w:space="0" w:color="auto"/>
+              <w:bottom w:val="single" w:sz="4" w:space="0" w:color="auto"/>
+              <w:right w:val="single" w:sz="4" w:space="0" w:color="auto"/>
+            </w:tcBorders>
             <w:vAlign w:val="center"/>
+            <w:hideMark/>
           </w:tcPr>
           <w:p>
             <w:pPr>
+              <w:spacing w:line="240" w:lineRule="auto"/>
               <w:rPr>
                 <w:rFonts w:ascii="Consolas" w:hAnsi="Consolas" w:cs="Consolas"/>
                 <w:sz w:val="14"/>
@@ -741,11 +789,19 @@
         </w:tc>
         <w:tc>
           <w:tcPr>
-            <w:tcW w:w="5812" w:type="dxa"/>
+            <w:tcW w:w="4961" w:type="dxa"/>
+            <w:tcBorders>
+              <w:top w:val="single" w:sz="4" w:space="0" w:color="auto"/>
+              <w:left w:val="single" w:sz="4" w:space="0" w:color="auto"/>
+              <w:bottom w:val="single" w:sz="4" w:space="0" w:color="auto"/>
+              <w:right w:val="single" w:sz="4" w:space="0" w:color="auto"/>
+            </w:tcBorders>
             <w:vAlign w:val="center"/>
+            <w:hideMark/>
           </w:tcPr>
           <w:p>
             <w:pPr>
+              <w:spacing w:line="240" w:lineRule="auto"/>
               <w:rPr>
                 <w:sz w:val="18"/>
                 <w:szCs w:val="18"/>
@@ -815,62 +871,77 @@
         </w:trPr>
         <w:tc>
           <w:tcPr>
-            <w:tcW w:w="3970" w:type="dxa"/>
+            <w:tcW w:w="4821" w:type="dxa"/>
+            <w:tcBorders>
+              <w:top w:val="single" w:sz="4" w:space="0" w:color="auto"/>
+              <w:left w:val="single" w:sz="4" w:space="0" w:color="auto"/>
+              <w:bottom w:val="single" w:sz="4" w:space="0" w:color="auto"/>
+              <w:right w:val="single" w:sz="4" w:space="0" w:color="auto"/>
+            </w:tcBorders>
+            <w:vAlign w:val="center"/>
+            <w:hideMark/>
+          </w:tcPr>
+          <w:p>
+            <w:pPr>
+              <w:spacing w:line="240" w:lineRule="auto"/>
+              <w:rPr>
+                <w:rFonts w:ascii="Consolas" w:hAnsi="Consolas" w:cs="Consolas"/>
+                <w:sz w:val="14"/>
+                <w:szCs w:val="18"/>
+              </w:rPr>
+            </w:pPr>
+            <w:proofErr w:type="spellStart"/>
+            <w:r>
+              <w:rPr>
+                <w:rFonts w:ascii="Consolas" w:hAnsi="Consolas" w:cs="Consolas"/>
+                <w:sz w:val="14"/>
+                <w:szCs w:val="18"/>
+              </w:rPr>
+              <w:t>Git</w:t>
+            </w:r>
+            <w:proofErr w:type="spellEnd"/>
+            <w:r>
+              <w:rPr>
+                <w:rFonts w:ascii="Consolas" w:hAnsi="Consolas" w:cs="Consolas"/>
+                <w:sz w:val="14"/>
+                <w:szCs w:val="18"/>
+              </w:rPr>
+              <w:t xml:space="preserve"> </w:t>
+            </w:r>
+            <w:proofErr w:type="spellStart"/>
+            <w:r>
+              <w:rPr>
+                <w:rFonts w:ascii="Consolas" w:hAnsi="Consolas" w:cs="Consolas"/>
+                <w:sz w:val="14"/>
+                <w:szCs w:val="18"/>
+              </w:rPr>
+              <w:t>add</w:t>
+            </w:r>
+            <w:proofErr w:type="spellEnd"/>
+            <w:r>
+              <w:rPr>
+                <w:rFonts w:ascii="Consolas" w:hAnsi="Consolas" w:cs="Consolas"/>
+                <w:sz w:val="14"/>
+                <w:szCs w:val="18"/>
+              </w:rPr>
+              <w:t xml:space="preserve"> myfile.txt</w:t>
+            </w:r>
+          </w:p>
+        </w:tc>
+        <w:tc>
+          <w:tcPr>
+            <w:tcW w:w="4961" w:type="dxa"/>
+            <w:tcBorders>
+              <w:top w:val="single" w:sz="4" w:space="0" w:color="auto"/>
+              <w:left w:val="single" w:sz="4" w:space="0" w:color="auto"/>
+              <w:bottom w:val="single" w:sz="4" w:space="0" w:color="auto"/>
+              <w:right w:val="single" w:sz="4" w:space="0" w:color="auto"/>
+            </w:tcBorders>
             <w:vAlign w:val="center"/>
           </w:tcPr>
           <w:p>
             <w:pPr>
-              <w:rPr>
-                <w:rFonts w:ascii="Consolas" w:hAnsi="Consolas" w:cs="Consolas"/>
-                <w:sz w:val="14"/>
-                <w:szCs w:val="18"/>
-              </w:rPr>
-            </w:pPr>
-            <w:proofErr w:type="spellStart"/>
-            <w:r>
-              <w:rPr>
-                <w:rFonts w:ascii="Consolas" w:hAnsi="Consolas" w:cs="Consolas"/>
-                <w:sz w:val="14"/>
-                <w:szCs w:val="18"/>
-              </w:rPr>
-              <w:t>Git</w:t>
-            </w:r>
-            <w:proofErr w:type="spellEnd"/>
-            <w:r>
-              <w:rPr>
-                <w:rFonts w:ascii="Consolas" w:hAnsi="Consolas" w:cs="Consolas"/>
-                <w:sz w:val="14"/>
-                <w:szCs w:val="18"/>
-              </w:rPr>
-              <w:t xml:space="preserve"> </w:t>
-            </w:r>
-            <w:proofErr w:type="spellStart"/>
-            <w:r>
-              <w:rPr>
-                <w:rFonts w:ascii="Consolas" w:hAnsi="Consolas" w:cs="Consolas"/>
-                <w:sz w:val="14"/>
-                <w:szCs w:val="18"/>
-              </w:rPr>
-              <w:t>add</w:t>
-            </w:r>
-            <w:proofErr w:type="spellEnd"/>
-            <w:r>
-              <w:rPr>
-                <w:rFonts w:ascii="Consolas" w:hAnsi="Consolas" w:cs="Consolas"/>
-                <w:sz w:val="14"/>
-                <w:szCs w:val="18"/>
-              </w:rPr>
-              <w:t xml:space="preserve"> myfile.txt</w:t>
-            </w:r>
-          </w:p>
-        </w:tc>
-        <w:tc>
-          <w:tcPr>
-            <w:tcW w:w="5812" w:type="dxa"/>
-            <w:vAlign w:val="center"/>
-          </w:tcPr>
-          <w:p>
-            <w:pPr>
+              <w:spacing w:line="240" w:lineRule="auto"/>
               <w:rPr>
                 <w:sz w:val="18"/>
                 <w:szCs w:val="18"/>
@@ -885,80 +956,95 @@
         </w:trPr>
         <w:tc>
           <w:tcPr>
-            <w:tcW w:w="3970" w:type="dxa"/>
+            <w:tcW w:w="4821" w:type="dxa"/>
+            <w:tcBorders>
+              <w:top w:val="single" w:sz="4" w:space="0" w:color="auto"/>
+              <w:left w:val="single" w:sz="4" w:space="0" w:color="auto"/>
+              <w:bottom w:val="single" w:sz="4" w:space="0" w:color="auto"/>
+              <w:right w:val="single" w:sz="4" w:space="0" w:color="auto"/>
+            </w:tcBorders>
+            <w:vAlign w:val="center"/>
+            <w:hideMark/>
+          </w:tcPr>
+          <w:p>
+            <w:pPr>
+              <w:spacing w:line="240" w:lineRule="auto"/>
+              <w:rPr>
+                <w:rFonts w:ascii="Consolas" w:hAnsi="Consolas" w:cs="Consolas"/>
+                <w:sz w:val="14"/>
+                <w:szCs w:val="18"/>
+              </w:rPr>
+            </w:pPr>
+            <w:proofErr w:type="spellStart"/>
+            <w:r>
+              <w:rPr>
+                <w:rFonts w:ascii="Consolas" w:hAnsi="Consolas" w:cs="Consolas"/>
+                <w:sz w:val="14"/>
+                <w:szCs w:val="18"/>
+              </w:rPr>
+              <w:t>Git</w:t>
+            </w:r>
+            <w:proofErr w:type="spellEnd"/>
+            <w:r>
+              <w:rPr>
+                <w:rFonts w:ascii="Consolas" w:hAnsi="Consolas" w:cs="Consolas"/>
+                <w:sz w:val="14"/>
+                <w:szCs w:val="18"/>
+              </w:rPr>
+              <w:t xml:space="preserve"> </w:t>
+            </w:r>
+            <w:proofErr w:type="spellStart"/>
+            <w:r>
+              <w:rPr>
+                <w:rFonts w:ascii="Consolas" w:hAnsi="Consolas" w:cs="Consolas"/>
+                <w:sz w:val="14"/>
+                <w:szCs w:val="18"/>
+              </w:rPr>
+              <w:t>comit</w:t>
+            </w:r>
+            <w:proofErr w:type="spellEnd"/>
+            <w:r>
+              <w:rPr>
+                <w:rFonts w:ascii="Consolas" w:hAnsi="Consolas" w:cs="Consolas"/>
+                <w:sz w:val="14"/>
+                <w:szCs w:val="18"/>
+              </w:rPr>
+              <w:t xml:space="preserve"> –m “mensaje de </w:t>
+            </w:r>
+            <w:proofErr w:type="spellStart"/>
+            <w:r>
+              <w:rPr>
+                <w:rFonts w:ascii="Consolas" w:hAnsi="Consolas" w:cs="Consolas"/>
+                <w:sz w:val="14"/>
+                <w:szCs w:val="18"/>
+              </w:rPr>
+              <w:t>comit</w:t>
+            </w:r>
+            <w:proofErr w:type="spellEnd"/>
+            <w:r>
+              <w:rPr>
+                <w:rFonts w:ascii="Consolas" w:hAnsi="Consolas" w:cs="Consolas"/>
+                <w:sz w:val="14"/>
+                <w:szCs w:val="18"/>
+              </w:rPr>
+              <w:t>”</w:t>
+            </w:r>
+          </w:p>
+        </w:tc>
+        <w:tc>
+          <w:tcPr>
+            <w:tcW w:w="4961" w:type="dxa"/>
+            <w:tcBorders>
+              <w:top w:val="single" w:sz="4" w:space="0" w:color="auto"/>
+              <w:left w:val="single" w:sz="4" w:space="0" w:color="auto"/>
+              <w:bottom w:val="single" w:sz="4" w:space="0" w:color="auto"/>
+              <w:right w:val="single" w:sz="4" w:space="0" w:color="auto"/>
+            </w:tcBorders>
             <w:vAlign w:val="center"/>
           </w:tcPr>
           <w:p>
             <w:pPr>
-              <w:rPr>
-                <w:rFonts w:ascii="Consolas" w:hAnsi="Consolas" w:cs="Consolas"/>
-                <w:sz w:val="14"/>
-                <w:szCs w:val="18"/>
-              </w:rPr>
-            </w:pPr>
-            <w:proofErr w:type="spellStart"/>
-            <w:r>
-              <w:rPr>
-                <w:rFonts w:ascii="Consolas" w:hAnsi="Consolas" w:cs="Consolas"/>
-                <w:sz w:val="14"/>
-                <w:szCs w:val="18"/>
-              </w:rPr>
-              <w:t>Git</w:t>
-            </w:r>
-            <w:proofErr w:type="spellEnd"/>
-            <w:r>
-              <w:rPr>
-                <w:rFonts w:ascii="Consolas" w:hAnsi="Consolas" w:cs="Consolas"/>
-                <w:sz w:val="14"/>
-                <w:szCs w:val="18"/>
-              </w:rPr>
-              <w:t xml:space="preserve"> </w:t>
-            </w:r>
-            <w:proofErr w:type="spellStart"/>
-            <w:r>
-              <w:rPr>
-                <w:rFonts w:ascii="Consolas" w:hAnsi="Consolas" w:cs="Consolas"/>
-                <w:sz w:val="14"/>
-                <w:szCs w:val="18"/>
-              </w:rPr>
-              <w:t>comit</w:t>
-            </w:r>
-            <w:proofErr w:type="spellEnd"/>
-            <w:r>
-              <w:rPr>
-                <w:rFonts w:ascii="Consolas" w:hAnsi="Consolas" w:cs="Consolas"/>
-                <w:sz w:val="14"/>
-                <w:szCs w:val="18"/>
-              </w:rPr>
-              <w:t xml:space="preserve"> –m “mensaje de </w:t>
-            </w:r>
-            <w:proofErr w:type="spellStart"/>
-            <w:r>
-              <w:rPr>
-                <w:rFonts w:ascii="Consolas" w:hAnsi="Consolas" w:cs="Consolas"/>
-                <w:sz w:val="14"/>
-                <w:szCs w:val="18"/>
-              </w:rPr>
-              <w:t>comit</w:t>
-            </w:r>
-            <w:proofErr w:type="spellEnd"/>
-            <w:r>
-              <w:rPr>
-                <w:rFonts w:ascii="Consolas" w:hAnsi="Consolas" w:cs="Consolas"/>
-                <w:sz w:val="14"/>
-                <w:szCs w:val="18"/>
-              </w:rPr>
-              <w:t>”</w:t>
-            </w:r>
-          </w:p>
-        </w:tc>
-        <w:tc>
-          <w:tcPr>
-            <w:tcW w:w="5812" w:type="dxa"/>
-            <w:vAlign w:val="center"/>
-          </w:tcPr>
-          <w:p>
-            <w:pPr>
+              <w:spacing w:line="240" w:lineRule="auto"/>
               <w:rPr>
                 <w:sz w:val="18"/>
                 <w:szCs w:val="18"/>
@@ -973,15 +1059,24 @@
         </w:trPr>
         <w:tc>
           <w:tcPr>
-            <w:tcW w:w="3970" w:type="dxa"/>
+            <w:tcW w:w="4821" w:type="dxa"/>
+            <w:tcBorders>
+              <w:top w:val="single" w:sz="4" w:space="0" w:color="auto"/>
+              <w:left w:val="single" w:sz="4" w:space="0" w:color="auto"/>
+              <w:bottom w:val="single" w:sz="4" w:space="0" w:color="auto"/>
+              <w:right w:val="single" w:sz="4" w:space="0" w:color="auto"/>
+            </w:tcBorders>
             <w:vAlign w:val="center"/>
+            <w:hideMark/>
           </w:tcPr>
           <w:p>
             <w:pPr>
+              <w:spacing w:line="240" w:lineRule="auto"/>
               <w:rPr>
                 <w:rFonts w:ascii="Consolas" w:hAnsi="Consolas" w:cs="Consolas"/>
                 <w:sz w:val="14"/>
                 <w:szCs w:val="18"/>
+                <w:lang w:val="en-US"/>
               </w:rPr>
             </w:pPr>
             <w:proofErr w:type="spellStart"/>
@@ -990,6 +1085,7 @@
                 <w:rFonts w:ascii="Consolas" w:hAnsi="Consolas" w:cs="Consolas"/>
                 <w:sz w:val="14"/>
                 <w:szCs w:val="18"/>
+                <w:lang w:val="en-US"/>
               </w:rPr>
               <w:t>Git</w:t>
             </w:r>
@@ -999,46 +1095,27 @@
                 <w:rFonts w:ascii="Consolas" w:hAnsi="Consolas" w:cs="Consolas"/>
                 <w:sz w:val="14"/>
                 <w:szCs w:val="18"/>
-              </w:rPr>
-              <w:t xml:space="preserve"> </w:t>
-            </w:r>
-            <w:proofErr w:type="spellStart"/>
-            <w:r>
-              <w:rPr>
-                <w:rFonts w:ascii="Consolas" w:hAnsi="Consolas" w:cs="Consolas"/>
-                <w:sz w:val="14"/>
-                <w:szCs w:val="18"/>
-              </w:rPr>
-              <w:t>commit</w:t>
-            </w:r>
-            <w:proofErr w:type="spellEnd"/>
-            <w:r>
-              <w:rPr>
-                <w:rFonts w:ascii="Consolas" w:hAnsi="Consolas" w:cs="Consolas"/>
-                <w:sz w:val="14"/>
-                <w:szCs w:val="18"/>
-              </w:rPr>
-              <w:t xml:space="preserve"> –</w:t>
-            </w:r>
-            <w:proofErr w:type="spellStart"/>
-            <w:r>
-              <w:rPr>
-                <w:rFonts w:ascii="Consolas" w:hAnsi="Consolas" w:cs="Consolas"/>
-                <w:sz w:val="14"/>
-                <w:szCs w:val="18"/>
-              </w:rPr>
-              <w:t>amend</w:t>
-            </w:r>
-            <w:proofErr w:type="spellEnd"/>
+                <w:lang w:val="en-US"/>
+              </w:rPr>
+              <w:t xml:space="preserve"> commit –amend</w:t>
+            </w:r>
           </w:p>
         </w:tc>
         <w:tc>
           <w:tcPr>
-            <w:tcW w:w="5812" w:type="dxa"/>
+            <w:tcW w:w="4961" w:type="dxa"/>
+            <w:tcBorders>
+              <w:top w:val="single" w:sz="4" w:space="0" w:color="auto"/>
+              <w:left w:val="single" w:sz="4" w:space="0" w:color="auto"/>
+              <w:bottom w:val="single" w:sz="4" w:space="0" w:color="auto"/>
+              <w:right w:val="single" w:sz="4" w:space="0" w:color="auto"/>
+            </w:tcBorders>
             <w:vAlign w:val="center"/>
+            <w:hideMark/>
           </w:tcPr>
           <w:p>
             <w:pPr>
+              <w:spacing w:line="240" w:lineRule="auto"/>
               <w:rPr>
                 <w:sz w:val="18"/>
                 <w:szCs w:val="18"/>
@@ -1069,87 +1146,102 @@
         </w:trPr>
         <w:tc>
           <w:tcPr>
-            <w:tcW w:w="3970" w:type="dxa"/>
+            <w:tcW w:w="4821" w:type="dxa"/>
+            <w:tcBorders>
+              <w:top w:val="single" w:sz="4" w:space="0" w:color="auto"/>
+              <w:left w:val="single" w:sz="4" w:space="0" w:color="auto"/>
+              <w:bottom w:val="single" w:sz="4" w:space="0" w:color="auto"/>
+              <w:right w:val="single" w:sz="4" w:space="0" w:color="auto"/>
+            </w:tcBorders>
+            <w:vAlign w:val="center"/>
+            <w:hideMark/>
+          </w:tcPr>
+          <w:p>
+            <w:pPr>
+              <w:spacing w:line="240" w:lineRule="auto"/>
+              <w:rPr>
+                <w:rFonts w:ascii="Consolas" w:hAnsi="Consolas" w:cs="Consolas"/>
+                <w:sz w:val="14"/>
+                <w:szCs w:val="18"/>
+                <w:lang w:val="en-US"/>
+              </w:rPr>
+            </w:pPr>
+            <w:proofErr w:type="spellStart"/>
+            <w:r>
+              <w:rPr>
+                <w:rFonts w:ascii="Consolas" w:hAnsi="Consolas" w:cs="Consolas"/>
+                <w:sz w:val="14"/>
+                <w:szCs w:val="18"/>
+                <w:lang w:val="en-US"/>
+              </w:rPr>
+              <w:t>Git</w:t>
+            </w:r>
+            <w:proofErr w:type="spellEnd"/>
+            <w:r>
+              <w:rPr>
+                <w:rFonts w:ascii="Consolas" w:hAnsi="Consolas" w:cs="Consolas"/>
+                <w:sz w:val="14"/>
+                <w:szCs w:val="18"/>
+                <w:lang w:val="en-US"/>
+              </w:rPr>
+              <w:t xml:space="preserve"> </w:t>
+            </w:r>
+            <w:proofErr w:type="spellStart"/>
+            <w:r>
+              <w:rPr>
+                <w:rFonts w:ascii="Consolas" w:hAnsi="Consolas" w:cs="Consolas"/>
+                <w:sz w:val="14"/>
+                <w:szCs w:val="18"/>
+                <w:lang w:val="en-US"/>
+              </w:rPr>
+              <w:t>config</w:t>
+            </w:r>
+            <w:proofErr w:type="spellEnd"/>
+            <w:r>
+              <w:rPr>
+                <w:rFonts w:ascii="Consolas" w:hAnsi="Consolas" w:cs="Consolas"/>
+                <w:sz w:val="14"/>
+                <w:szCs w:val="18"/>
+                <w:lang w:val="en-US"/>
+              </w:rPr>
+              <w:t xml:space="preserve"> –global </w:t>
+            </w:r>
+            <w:proofErr w:type="spellStart"/>
+            <w:r>
+              <w:rPr>
+                <w:rFonts w:ascii="Consolas" w:hAnsi="Consolas" w:cs="Consolas"/>
+                <w:sz w:val="14"/>
+                <w:szCs w:val="18"/>
+                <w:lang w:val="en-US"/>
+              </w:rPr>
+              <w:t>user.email</w:t>
+            </w:r>
+            <w:proofErr w:type="spellEnd"/>
+            <w:r>
+              <w:rPr>
+                <w:rFonts w:ascii="Consolas" w:hAnsi="Consolas" w:cs="Consolas"/>
+                <w:sz w:val="14"/>
+                <w:szCs w:val="18"/>
+                <w:lang w:val="en-US"/>
+              </w:rPr>
+              <w:t xml:space="preserve"> “martin@gmail.com”</w:t>
+            </w:r>
+          </w:p>
+        </w:tc>
+        <w:tc>
+          <w:tcPr>
+            <w:tcW w:w="4961" w:type="dxa"/>
+            <w:tcBorders>
+              <w:top w:val="single" w:sz="4" w:space="0" w:color="auto"/>
+              <w:left w:val="single" w:sz="4" w:space="0" w:color="auto"/>
+              <w:bottom w:val="single" w:sz="4" w:space="0" w:color="auto"/>
+              <w:right w:val="single" w:sz="4" w:space="0" w:color="auto"/>
+            </w:tcBorders>
             <w:vAlign w:val="center"/>
           </w:tcPr>
           <w:p>
             <w:pPr>
-              <w:rPr>
-                <w:rFonts w:ascii="Consolas" w:hAnsi="Consolas" w:cs="Consolas"/>
-                <w:sz w:val="14"/>
-                <w:szCs w:val="18"/>
-                <w:lang w:val="en-US"/>
-              </w:rPr>
-            </w:pPr>
-            <w:proofErr w:type="spellStart"/>
-            <w:r>
-              <w:rPr>
-                <w:rFonts w:ascii="Consolas" w:hAnsi="Consolas" w:cs="Consolas"/>
-                <w:sz w:val="14"/>
-                <w:szCs w:val="18"/>
-                <w:lang w:val="en-US"/>
-              </w:rPr>
-              <w:t>Git</w:t>
-            </w:r>
-            <w:proofErr w:type="spellEnd"/>
-            <w:r>
-              <w:rPr>
-                <w:rFonts w:ascii="Consolas" w:hAnsi="Consolas" w:cs="Consolas"/>
-                <w:sz w:val="14"/>
-                <w:szCs w:val="18"/>
-                <w:lang w:val="en-US"/>
-              </w:rPr>
-              <w:t xml:space="preserve"> </w:t>
-            </w:r>
-            <w:proofErr w:type="spellStart"/>
-            <w:r>
-              <w:rPr>
-                <w:rFonts w:ascii="Consolas" w:hAnsi="Consolas" w:cs="Consolas"/>
-                <w:sz w:val="14"/>
-                <w:szCs w:val="18"/>
-                <w:lang w:val="en-US"/>
-              </w:rPr>
-              <w:t>config</w:t>
-            </w:r>
-            <w:proofErr w:type="spellEnd"/>
-            <w:r>
-              <w:rPr>
-                <w:rFonts w:ascii="Consolas" w:hAnsi="Consolas" w:cs="Consolas"/>
-                <w:sz w:val="14"/>
-                <w:szCs w:val="18"/>
-                <w:lang w:val="en-US"/>
-              </w:rPr>
-              <w:t xml:space="preserve"> –global </w:t>
-            </w:r>
-            <w:proofErr w:type="spellStart"/>
-            <w:r>
-              <w:rPr>
-                <w:rFonts w:ascii="Consolas" w:hAnsi="Consolas" w:cs="Consolas"/>
-                <w:sz w:val="14"/>
-                <w:szCs w:val="18"/>
-                <w:lang w:val="en-US"/>
-              </w:rPr>
-              <w:t>user.email</w:t>
-            </w:r>
-            <w:proofErr w:type="spellEnd"/>
-            <w:r>
-              <w:rPr>
-                <w:rFonts w:ascii="Consolas" w:hAnsi="Consolas" w:cs="Consolas"/>
-                <w:sz w:val="14"/>
-                <w:szCs w:val="18"/>
-                <w:lang w:val="en-US"/>
-              </w:rPr>
-              <w:t xml:space="preserve"> “martin@gmail.com”</w:t>
-            </w:r>
-          </w:p>
-        </w:tc>
-        <w:tc>
-          <w:tcPr>
-            <w:tcW w:w="5812" w:type="dxa"/>
-            <w:vAlign w:val="center"/>
-          </w:tcPr>
-          <w:p>
-            <w:pPr>
+              <w:spacing w:line="240" w:lineRule="auto"/>
               <w:rPr>
                 <w:sz w:val="18"/>
                 <w:szCs w:val="18"/>
@@ -1165,87 +1257,102 @@
         </w:trPr>
         <w:tc>
           <w:tcPr>
-            <w:tcW w:w="3970" w:type="dxa"/>
+            <w:tcW w:w="4821" w:type="dxa"/>
+            <w:tcBorders>
+              <w:top w:val="single" w:sz="4" w:space="0" w:color="auto"/>
+              <w:left w:val="single" w:sz="4" w:space="0" w:color="auto"/>
+              <w:bottom w:val="single" w:sz="4" w:space="0" w:color="auto"/>
+              <w:right w:val="single" w:sz="4" w:space="0" w:color="auto"/>
+            </w:tcBorders>
+            <w:vAlign w:val="center"/>
+            <w:hideMark/>
+          </w:tcPr>
+          <w:p>
+            <w:pPr>
+              <w:spacing w:line="240" w:lineRule="auto"/>
+              <w:rPr>
+                <w:rFonts w:ascii="Consolas" w:hAnsi="Consolas" w:cs="Consolas"/>
+                <w:sz w:val="14"/>
+                <w:szCs w:val="18"/>
+                <w:lang w:val="en-US"/>
+              </w:rPr>
+            </w:pPr>
+            <w:proofErr w:type="spellStart"/>
+            <w:r>
+              <w:rPr>
+                <w:rFonts w:ascii="Consolas" w:hAnsi="Consolas" w:cs="Consolas"/>
+                <w:sz w:val="14"/>
+                <w:szCs w:val="18"/>
+                <w:lang w:val="en-US"/>
+              </w:rPr>
+              <w:t>Git</w:t>
+            </w:r>
+            <w:proofErr w:type="spellEnd"/>
+            <w:r>
+              <w:rPr>
+                <w:rFonts w:ascii="Consolas" w:hAnsi="Consolas" w:cs="Consolas"/>
+                <w:sz w:val="14"/>
+                <w:szCs w:val="18"/>
+                <w:lang w:val="en-US"/>
+              </w:rPr>
+              <w:t xml:space="preserve"> </w:t>
+            </w:r>
+            <w:proofErr w:type="spellStart"/>
+            <w:r>
+              <w:rPr>
+                <w:rFonts w:ascii="Consolas" w:hAnsi="Consolas" w:cs="Consolas"/>
+                <w:sz w:val="14"/>
+                <w:szCs w:val="18"/>
+                <w:lang w:val="en-US"/>
+              </w:rPr>
+              <w:t>config</w:t>
+            </w:r>
+            <w:proofErr w:type="spellEnd"/>
+            <w:r>
+              <w:rPr>
+                <w:rFonts w:ascii="Consolas" w:hAnsi="Consolas" w:cs="Consolas"/>
+                <w:sz w:val="14"/>
+                <w:szCs w:val="18"/>
+                <w:lang w:val="en-US"/>
+              </w:rPr>
+              <w:t xml:space="preserve"> –global user.name “martin </w:t>
+            </w:r>
+            <w:proofErr w:type="spellStart"/>
+            <w:r>
+              <w:rPr>
+                <w:rFonts w:ascii="Consolas" w:hAnsi="Consolas" w:cs="Consolas"/>
+                <w:sz w:val="14"/>
+                <w:szCs w:val="18"/>
+                <w:lang w:val="en-US"/>
+              </w:rPr>
+              <w:t>omar</w:t>
+            </w:r>
+            <w:proofErr w:type="spellEnd"/>
+            <w:r>
+              <w:rPr>
+                <w:rFonts w:ascii="Consolas" w:hAnsi="Consolas" w:cs="Consolas"/>
+                <w:sz w:val="14"/>
+                <w:szCs w:val="18"/>
+                <w:lang w:val="en-US"/>
+              </w:rPr>
+              <w:t>”</w:t>
+            </w:r>
+          </w:p>
+        </w:tc>
+        <w:tc>
+          <w:tcPr>
+            <w:tcW w:w="4961" w:type="dxa"/>
+            <w:tcBorders>
+              <w:top w:val="single" w:sz="4" w:space="0" w:color="auto"/>
+              <w:left w:val="single" w:sz="4" w:space="0" w:color="auto"/>
+              <w:bottom w:val="single" w:sz="4" w:space="0" w:color="auto"/>
+              <w:right w:val="single" w:sz="4" w:space="0" w:color="auto"/>
+            </w:tcBorders>
             <w:vAlign w:val="center"/>
           </w:tcPr>
           <w:p>
             <w:pPr>
-              <w:rPr>
-                <w:rFonts w:ascii="Consolas" w:hAnsi="Consolas" w:cs="Consolas"/>
-                <w:sz w:val="14"/>
-                <w:szCs w:val="18"/>
-                <w:lang w:val="en-US"/>
-              </w:rPr>
-            </w:pPr>
-            <w:proofErr w:type="spellStart"/>
-            <w:r>
-              <w:rPr>
-                <w:rFonts w:ascii="Consolas" w:hAnsi="Consolas" w:cs="Consolas"/>
-                <w:sz w:val="14"/>
-                <w:szCs w:val="18"/>
-                <w:lang w:val="en-US"/>
-              </w:rPr>
-              <w:t>Git</w:t>
-            </w:r>
-            <w:proofErr w:type="spellEnd"/>
-            <w:r>
-              <w:rPr>
-                <w:rFonts w:ascii="Consolas" w:hAnsi="Consolas" w:cs="Consolas"/>
-                <w:sz w:val="14"/>
-                <w:szCs w:val="18"/>
-                <w:lang w:val="en-US"/>
-              </w:rPr>
-              <w:t xml:space="preserve"> </w:t>
-            </w:r>
-            <w:proofErr w:type="spellStart"/>
-            <w:r>
-              <w:rPr>
-                <w:rFonts w:ascii="Consolas" w:hAnsi="Consolas" w:cs="Consolas"/>
-                <w:sz w:val="14"/>
-                <w:szCs w:val="18"/>
-                <w:lang w:val="en-US"/>
-              </w:rPr>
-              <w:t>config</w:t>
-            </w:r>
-            <w:proofErr w:type="spellEnd"/>
-            <w:r>
-              <w:rPr>
-                <w:rFonts w:ascii="Consolas" w:hAnsi="Consolas" w:cs="Consolas"/>
-                <w:sz w:val="14"/>
-                <w:szCs w:val="18"/>
-                <w:lang w:val="en-US"/>
-              </w:rPr>
-              <w:t xml:space="preserve"> –global user.name “martin </w:t>
-            </w:r>
-            <w:proofErr w:type="spellStart"/>
-            <w:r>
-              <w:rPr>
-                <w:rFonts w:ascii="Consolas" w:hAnsi="Consolas" w:cs="Consolas"/>
-                <w:sz w:val="14"/>
-                <w:szCs w:val="18"/>
-                <w:lang w:val="en-US"/>
-              </w:rPr>
-              <w:t>omar</w:t>
-            </w:r>
-            <w:proofErr w:type="spellEnd"/>
-            <w:r>
-              <w:rPr>
-                <w:rFonts w:ascii="Consolas" w:hAnsi="Consolas" w:cs="Consolas"/>
-                <w:sz w:val="14"/>
-                <w:szCs w:val="18"/>
-                <w:lang w:val="en-US"/>
-              </w:rPr>
-              <w:t>”</w:t>
-            </w:r>
-          </w:p>
-        </w:tc>
-        <w:tc>
-          <w:tcPr>
-            <w:tcW w:w="5812" w:type="dxa"/>
-            <w:vAlign w:val="center"/>
-          </w:tcPr>
-          <w:p>
-            <w:pPr>
+              <w:spacing w:line="240" w:lineRule="auto"/>
               <w:rPr>
                 <w:sz w:val="18"/>
                 <w:szCs w:val="18"/>
@@ -1261,11 +1368,19 @@
         </w:trPr>
         <w:tc>
           <w:tcPr>
-            <w:tcW w:w="3970" w:type="dxa"/>
+            <w:tcW w:w="4821" w:type="dxa"/>
+            <w:tcBorders>
+              <w:top w:val="single" w:sz="4" w:space="0" w:color="auto"/>
+              <w:left w:val="single" w:sz="4" w:space="0" w:color="auto"/>
+              <w:bottom w:val="single" w:sz="4" w:space="0" w:color="auto"/>
+              <w:right w:val="single" w:sz="4" w:space="0" w:color="auto"/>
+            </w:tcBorders>
             <w:vAlign w:val="center"/>
+            <w:hideMark/>
           </w:tcPr>
           <w:p>
             <w:pPr>
+              <w:spacing w:line="240" w:lineRule="auto"/>
               <w:rPr>
                 <w:rFonts w:ascii="Consolas" w:hAnsi="Consolas" w:cs="Consolas"/>
                 <w:sz w:val="14"/>
@@ -1348,11 +1463,19 @@
         </w:tc>
         <w:tc>
           <w:tcPr>
-            <w:tcW w:w="5812" w:type="dxa"/>
+            <w:tcW w:w="4961" w:type="dxa"/>
+            <w:tcBorders>
+              <w:top w:val="single" w:sz="4" w:space="0" w:color="auto"/>
+              <w:left w:val="single" w:sz="4" w:space="0" w:color="auto"/>
+              <w:bottom w:val="single" w:sz="4" w:space="0" w:color="auto"/>
+              <w:right w:val="single" w:sz="4" w:space="0" w:color="auto"/>
+            </w:tcBorders>
             <w:vAlign w:val="center"/>
+            <w:hideMark/>
           </w:tcPr>
           <w:p>
             <w:pPr>
+              <w:spacing w:line="240" w:lineRule="auto"/>
               <w:rPr>
                 <w:sz w:val="18"/>
                 <w:szCs w:val="18"/>
@@ -1414,7 +1537,7 @@
                 <w:sz w:val="12"/>
                 <w:szCs w:val="18"/>
               </w:rPr>
-              <w:t>”, en el caso de sublime, en Windows, es necesario agregarlo como “</w:t>
+              <w:t>”, en el caso de sublime, en Windows, es necesario agregarlo como “VARIABLE DE ENTORNO”</w:t>
             </w:r>
             <w:r>
               <w:rPr>
@@ -1422,7 +1545,8 @@
                 <w:sz w:val="12"/>
                 <w:szCs w:val="18"/>
               </w:rPr>
-              <w:t>VARIABLE DE ENTORNO</w:t>
+              <w:br/>
+              <w:t>#1.en la sección “variables de sistema”,</w:t>
             </w:r>
             <w:r>
               <w:rPr>
@@ -1430,7 +1554,8 @@
                 <w:sz w:val="12"/>
                 <w:szCs w:val="18"/>
               </w:rPr>
-              <w:t>”</w:t>
+              <w:br/>
+              <w:t xml:space="preserve">#2.en la fila “PATH”, editar. </w:t>
             </w:r>
             <w:r>
               <w:rPr>
@@ -1439,24 +1564,25 @@
                 <w:szCs w:val="18"/>
               </w:rPr>
               <w:br/>
-              <w:t>#1.en la sección “variables de sistema”,</w:t>
-            </w:r>
+              <w:t xml:space="preserve">#3.Agregar al final punto y coma (;) y la dirección de la CARPETA de sublime </w:t>
+            </w:r>
+            <w:proofErr w:type="spellStart"/>
             <w:r>
               <w:rPr>
                 <w:i/>
                 <w:sz w:val="12"/>
                 <w:szCs w:val="18"/>
               </w:rPr>
-              <w:br/>
-              <w:t xml:space="preserve">#2.en la fila “PATH”, editar. </w:t>
-            </w:r>
+              <w:t>text</w:t>
+            </w:r>
+            <w:proofErr w:type="spellEnd"/>
             <w:r>
               <w:rPr>
                 <w:i/>
                 <w:sz w:val="12"/>
                 <w:szCs w:val="18"/>
               </w:rPr>
-              <w:br/>
+              <w:t xml:space="preserve">, </w:t>
             </w:r>
             <w:r>
               <w:rPr>
@@ -1464,108 +1590,52 @@
                 <w:sz w:val="12"/>
                 <w:szCs w:val="18"/>
               </w:rPr>
-              <w:t xml:space="preserve">#3.Agregar al final punto y coma (;) y la dirección de la CARPETA de sublime </w:t>
-            </w:r>
-            <w:proofErr w:type="spellStart"/>
+              <w:br/>
+              <w:t>ejemplo</w:t>
+            </w:r>
+            <w:proofErr w:type="gramStart"/>
             <w:r>
               <w:rPr>
                 <w:i/>
                 <w:sz w:val="12"/>
                 <w:szCs w:val="18"/>
               </w:rPr>
-              <w:t>text</w:t>
-            </w:r>
-            <w:proofErr w:type="spellEnd"/>
+              <w:t>:.</w:t>
+            </w:r>
+            <w:proofErr w:type="gramEnd"/>
             <w:r>
               <w:rPr>
                 <w:i/>
                 <w:sz w:val="12"/>
                 <w:szCs w:val="18"/>
               </w:rPr>
-              <w:t xml:space="preserve">, </w:t>
-            </w:r>
+              <w:t xml:space="preserve"> “C:\</w:t>
+            </w:r>
+            <w:proofErr w:type="spellStart"/>
             <w:r>
               <w:rPr>
                 <w:i/>
                 <w:sz w:val="12"/>
                 <w:szCs w:val="18"/>
               </w:rPr>
-              <w:br/>
-            </w:r>
+              <w:t>Program</w:t>
+            </w:r>
+            <w:proofErr w:type="spellEnd"/>
             <w:r>
               <w:rPr>
                 <w:i/>
                 <w:sz w:val="12"/>
                 <w:szCs w:val="18"/>
               </w:rPr>
-              <w:t>ejemplo</w:t>
-            </w:r>
-            <w:proofErr w:type="gramStart"/>
+              <w:t xml:space="preserve"> Files\Sublime Text 3”</w:t>
+            </w:r>
             <w:r>
               <w:rPr>
                 <w:i/>
                 <w:sz w:val="12"/>
                 <w:szCs w:val="18"/>
               </w:rPr>
-              <w:t>:</w:t>
-            </w:r>
-            <w:r>
-              <w:rPr>
-                <w:i/>
-                <w:sz w:val="12"/>
-                <w:szCs w:val="18"/>
-              </w:rPr>
-              <w:t>.</w:t>
-            </w:r>
-            <w:proofErr w:type="gramEnd"/>
-            <w:r>
-              <w:rPr>
-                <w:i/>
-                <w:sz w:val="12"/>
-                <w:szCs w:val="18"/>
-              </w:rPr>
-              <w:t xml:space="preserve"> “C:\</w:t>
-            </w:r>
-            <w:proofErr w:type="spellStart"/>
-            <w:r>
-              <w:rPr>
-                <w:i/>
-                <w:sz w:val="12"/>
-                <w:szCs w:val="18"/>
-              </w:rPr>
-              <w:t>Program</w:t>
-            </w:r>
-            <w:proofErr w:type="spellEnd"/>
-            <w:r>
-              <w:rPr>
-                <w:i/>
-                <w:sz w:val="12"/>
-                <w:szCs w:val="18"/>
-              </w:rPr>
-              <w:t xml:space="preserve"> Files\Sublime Text 3</w:t>
-            </w:r>
-            <w:r>
-              <w:rPr>
-                <w:i/>
-                <w:sz w:val="12"/>
-                <w:szCs w:val="18"/>
-              </w:rPr>
-              <w:t>”</w:t>
-            </w:r>
-            <w:r>
-              <w:rPr>
-                <w:i/>
-                <w:sz w:val="12"/>
-                <w:szCs w:val="18"/>
-              </w:rPr>
               <w:br/>
-            </w:r>
-            <w:r>
-              <w:rPr>
-                <w:i/>
-                <w:sz w:val="12"/>
-                <w:szCs w:val="18"/>
-              </w:rPr>
               <w:t xml:space="preserve">#4.luego TESTEAR de la ventana del </w:t>
             </w:r>
             <w:proofErr w:type="spellStart"/>
@@ -1613,11 +1683,19 @@
         </w:trPr>
         <w:tc>
           <w:tcPr>
-            <w:tcW w:w="3970" w:type="dxa"/>
+            <w:tcW w:w="4821" w:type="dxa"/>
+            <w:tcBorders>
+              <w:top w:val="single" w:sz="4" w:space="0" w:color="auto"/>
+              <w:left w:val="single" w:sz="4" w:space="0" w:color="auto"/>
+              <w:bottom w:val="single" w:sz="4" w:space="0" w:color="auto"/>
+              <w:right w:val="single" w:sz="4" w:space="0" w:color="auto"/>
+            </w:tcBorders>
             <w:vAlign w:val="center"/>
+            <w:hideMark/>
           </w:tcPr>
           <w:p>
             <w:pPr>
+              <w:spacing w:line="240" w:lineRule="auto"/>
               <w:rPr>
                 <w:rFonts w:ascii="Consolas" w:hAnsi="Consolas" w:cs="Consolas"/>
                 <w:sz w:val="14"/>
@@ -1656,11 +1734,18 @@
         </w:tc>
         <w:tc>
           <w:tcPr>
-            <w:tcW w:w="5812" w:type="dxa"/>
+            <w:tcW w:w="4961" w:type="dxa"/>
+            <w:tcBorders>
+              <w:top w:val="single" w:sz="4" w:space="0" w:color="auto"/>
+              <w:left w:val="single" w:sz="4" w:space="0" w:color="auto"/>
+              <w:bottom w:val="single" w:sz="4" w:space="0" w:color="auto"/>
+              <w:right w:val="single" w:sz="4" w:space="0" w:color="auto"/>
+            </w:tcBorders>
             <w:vAlign w:val="center"/>
           </w:tcPr>
           <w:p>
             <w:pPr>
+              <w:spacing w:line="240" w:lineRule="auto"/>
               <w:rPr>
                 <w:sz w:val="18"/>
                 <w:szCs w:val="18"/>
@@ -1669,6 +1754,7 @@
           </w:p>
           <w:p>
             <w:pPr>
+              <w:spacing w:line="240" w:lineRule="auto"/>
               <w:rPr>
                 <w:sz w:val="18"/>
                 <w:szCs w:val="18"/>
@@ -1679,14 +1765,7 @@
                 <w:sz w:val="18"/>
                 <w:szCs w:val="18"/>
               </w:rPr>
-              <w:t>Ver la diferencia de contenido</w:t>
-            </w:r>
-            <w:r>
-              <w:rPr>
-                <w:sz w:val="18"/>
-                <w:szCs w:val="18"/>
-              </w:rPr>
-              <w:t>,</w:t>
+              <w:t>Ver la diferencia de contenido,</w:t>
             </w:r>
             <w:r>
               <w:t xml:space="preserve"> </w:t>
@@ -1723,11 +1802,19 @@
         </w:trPr>
         <w:tc>
           <w:tcPr>
-            <w:tcW w:w="3970" w:type="dxa"/>
+            <w:tcW w:w="4821" w:type="dxa"/>
+            <w:tcBorders>
+              <w:top w:val="single" w:sz="4" w:space="0" w:color="auto"/>
+              <w:left w:val="single" w:sz="4" w:space="0" w:color="auto"/>
+              <w:bottom w:val="single" w:sz="4" w:space="0" w:color="auto"/>
+              <w:right w:val="single" w:sz="4" w:space="0" w:color="auto"/>
+            </w:tcBorders>
             <w:vAlign w:val="center"/>
+            <w:hideMark/>
           </w:tcPr>
           <w:p>
             <w:pPr>
+              <w:spacing w:line="240" w:lineRule="auto"/>
               <w:rPr>
                 <w:rFonts w:ascii="Consolas" w:hAnsi="Consolas" w:cs="Consolas"/>
                 <w:sz w:val="14"/>
@@ -1784,11 +1871,19 @@
         </w:tc>
         <w:tc>
           <w:tcPr>
-            <w:tcW w:w="5812" w:type="dxa"/>
+            <w:tcW w:w="4961" w:type="dxa"/>
+            <w:tcBorders>
+              <w:top w:val="single" w:sz="4" w:space="0" w:color="auto"/>
+              <w:left w:val="single" w:sz="4" w:space="0" w:color="auto"/>
+              <w:bottom w:val="single" w:sz="4" w:space="0" w:color="auto"/>
+              <w:right w:val="single" w:sz="4" w:space="0" w:color="auto"/>
+            </w:tcBorders>
             <w:vAlign w:val="center"/>
+            <w:hideMark/>
           </w:tcPr>
           <w:p>
             <w:pPr>
+              <w:spacing w:line="240" w:lineRule="auto"/>
               <w:rPr>
                 <w:sz w:val="18"/>
                 <w:szCs w:val="18"/>
@@ -1842,47 +1937,62 @@
         </w:trPr>
         <w:tc>
           <w:tcPr>
-            <w:tcW w:w="3970" w:type="dxa"/>
+            <w:tcW w:w="4821" w:type="dxa"/>
+            <w:tcBorders>
+              <w:top w:val="single" w:sz="4" w:space="0" w:color="auto"/>
+              <w:left w:val="single" w:sz="4" w:space="0" w:color="auto"/>
+              <w:bottom w:val="single" w:sz="4" w:space="0" w:color="auto"/>
+              <w:right w:val="single" w:sz="4" w:space="0" w:color="auto"/>
+            </w:tcBorders>
+            <w:vAlign w:val="center"/>
+            <w:hideMark/>
+          </w:tcPr>
+          <w:p>
+            <w:pPr>
+              <w:spacing w:line="240" w:lineRule="auto"/>
+              <w:rPr>
+                <w:rFonts w:ascii="Consolas" w:hAnsi="Consolas" w:cs="Consolas"/>
+                <w:sz w:val="14"/>
+                <w:szCs w:val="18"/>
+                <w:lang w:val="en-US"/>
+              </w:rPr>
+            </w:pPr>
+            <w:proofErr w:type="spellStart"/>
+            <w:r>
+              <w:rPr>
+                <w:rFonts w:ascii="Consolas" w:hAnsi="Consolas" w:cs="Consolas"/>
+                <w:sz w:val="14"/>
+                <w:szCs w:val="18"/>
+                <w:lang w:val="en-US"/>
+              </w:rPr>
+              <w:t>Git</w:t>
+            </w:r>
+            <w:proofErr w:type="spellEnd"/>
+            <w:r>
+              <w:rPr>
+                <w:rFonts w:ascii="Consolas" w:hAnsi="Consolas" w:cs="Consolas"/>
+                <w:sz w:val="14"/>
+                <w:szCs w:val="18"/>
+                <w:lang w:val="en-US"/>
+              </w:rPr>
+              <w:t xml:space="preserve"> list</w:t>
+            </w:r>
+          </w:p>
+        </w:tc>
+        <w:tc>
+          <w:tcPr>
+            <w:tcW w:w="4961" w:type="dxa"/>
+            <w:tcBorders>
+              <w:top w:val="single" w:sz="4" w:space="0" w:color="auto"/>
+              <w:left w:val="single" w:sz="4" w:space="0" w:color="auto"/>
+              <w:bottom w:val="single" w:sz="4" w:space="0" w:color="auto"/>
+              <w:right w:val="single" w:sz="4" w:space="0" w:color="auto"/>
+            </w:tcBorders>
             <w:vAlign w:val="center"/>
           </w:tcPr>
           <w:p>
             <w:pPr>
-              <w:rPr>
-                <w:rFonts w:ascii="Consolas" w:hAnsi="Consolas" w:cs="Consolas"/>
-                <w:sz w:val="14"/>
-                <w:szCs w:val="18"/>
-                <w:lang w:val="en-US"/>
-              </w:rPr>
-            </w:pPr>
-            <w:proofErr w:type="spellStart"/>
-            <w:r>
-              <w:rPr>
-                <w:rFonts w:ascii="Consolas" w:hAnsi="Consolas" w:cs="Consolas"/>
-                <w:sz w:val="14"/>
-                <w:szCs w:val="18"/>
-                <w:lang w:val="en-US"/>
-              </w:rPr>
-              <w:t>Git</w:t>
-            </w:r>
-            <w:proofErr w:type="spellEnd"/>
-            <w:r>
-              <w:rPr>
-                <w:rFonts w:ascii="Consolas" w:hAnsi="Consolas" w:cs="Consolas"/>
-                <w:sz w:val="14"/>
-                <w:szCs w:val="18"/>
-                <w:lang w:val="en-US"/>
-              </w:rPr>
-              <w:t xml:space="preserve"> list</w:t>
-            </w:r>
-          </w:p>
-        </w:tc>
-        <w:tc>
-          <w:tcPr>
-            <w:tcW w:w="5812" w:type="dxa"/>
-            <w:vAlign w:val="center"/>
-          </w:tcPr>
-          <w:p>
-            <w:pPr>
+              <w:spacing w:line="240" w:lineRule="auto"/>
               <w:rPr>
                 <w:sz w:val="18"/>
                 <w:szCs w:val="18"/>
@@ -1898,11 +2008,19 @@
         </w:trPr>
         <w:tc>
           <w:tcPr>
-            <w:tcW w:w="3970" w:type="dxa"/>
+            <w:tcW w:w="4821" w:type="dxa"/>
+            <w:tcBorders>
+              <w:top w:val="single" w:sz="4" w:space="0" w:color="auto"/>
+              <w:left w:val="single" w:sz="4" w:space="0" w:color="auto"/>
+              <w:bottom w:val="single" w:sz="4" w:space="0" w:color="auto"/>
+              <w:right w:val="single" w:sz="4" w:space="0" w:color="auto"/>
+            </w:tcBorders>
             <w:vAlign w:val="center"/>
+            <w:hideMark/>
           </w:tcPr>
           <w:p>
             <w:pPr>
+              <w:spacing w:line="240" w:lineRule="auto"/>
               <w:rPr>
                 <w:rFonts w:ascii="Consolas" w:hAnsi="Consolas" w:cs="Consolas"/>
                 <w:sz w:val="14"/>
@@ -1954,11 +2072,19 @@
         </w:tc>
         <w:tc>
           <w:tcPr>
-            <w:tcW w:w="5812" w:type="dxa"/>
+            <w:tcW w:w="4961" w:type="dxa"/>
+            <w:tcBorders>
+              <w:top w:val="single" w:sz="4" w:space="0" w:color="auto"/>
+              <w:left w:val="single" w:sz="4" w:space="0" w:color="auto"/>
+              <w:bottom w:val="single" w:sz="4" w:space="0" w:color="auto"/>
+              <w:right w:val="single" w:sz="4" w:space="0" w:color="auto"/>
+            </w:tcBorders>
             <w:vAlign w:val="center"/>
+            <w:hideMark/>
           </w:tcPr>
           <w:p>
             <w:pPr>
+              <w:spacing w:line="240" w:lineRule="auto"/>
               <w:rPr>
                 <w:sz w:val="18"/>
                 <w:szCs w:val="18"/>
@@ -1989,11 +2115,19 @@
         </w:trPr>
         <w:tc>
           <w:tcPr>
-            <w:tcW w:w="3970" w:type="dxa"/>
+            <w:tcW w:w="4821" w:type="dxa"/>
+            <w:tcBorders>
+              <w:top w:val="single" w:sz="4" w:space="0" w:color="auto"/>
+              <w:left w:val="single" w:sz="4" w:space="0" w:color="auto"/>
+              <w:bottom w:val="single" w:sz="4" w:space="0" w:color="auto"/>
+              <w:right w:val="single" w:sz="4" w:space="0" w:color="auto"/>
+            </w:tcBorders>
             <w:vAlign w:val="center"/>
+            <w:hideMark/>
           </w:tcPr>
           <w:p>
             <w:pPr>
+              <w:spacing w:line="240" w:lineRule="auto"/>
               <w:rPr>
                 <w:rFonts w:ascii="Consolas" w:hAnsi="Consolas" w:cs="Consolas"/>
                 <w:sz w:val="14"/>
@@ -2022,11 +2156,19 @@
         </w:tc>
         <w:tc>
           <w:tcPr>
-            <w:tcW w:w="5812" w:type="dxa"/>
+            <w:tcW w:w="4961" w:type="dxa"/>
+            <w:tcBorders>
+              <w:top w:val="single" w:sz="4" w:space="0" w:color="auto"/>
+              <w:left w:val="single" w:sz="4" w:space="0" w:color="auto"/>
+              <w:bottom w:val="single" w:sz="4" w:space="0" w:color="auto"/>
+              <w:right w:val="single" w:sz="4" w:space="0" w:color="auto"/>
+            </w:tcBorders>
             <w:vAlign w:val="center"/>
+            <w:hideMark/>
           </w:tcPr>
           <w:p>
             <w:pPr>
+              <w:spacing w:line="240" w:lineRule="auto"/>
               <w:rPr>
                 <w:sz w:val="18"/>
                 <w:szCs w:val="18"/>
@@ -2053,21 +2195,7 @@
                 <w:sz w:val="18"/>
                 <w:szCs w:val="18"/>
               </w:rPr>
-              <w:t xml:space="preserve"> realizados</w:t>
-            </w:r>
-            <w:r>
-              <w:rPr>
-                <w:sz w:val="18"/>
-                <w:szCs w:val="18"/>
-              </w:rPr>
-              <w:t xml:space="preserve">, </w:t>
-            </w:r>
-            <w:r>
-              <w:rPr>
-                <w:sz w:val="18"/>
-                <w:szCs w:val="18"/>
-              </w:rPr>
-              <w:t xml:space="preserve">muestra todos los </w:t>
+              <w:t xml:space="preserve"> realizados, muestra todos los </w:t>
             </w:r>
             <w:proofErr w:type="spellStart"/>
             <w:r>
@@ -2110,11 +2238,19 @@
         </w:trPr>
         <w:tc>
           <w:tcPr>
-            <w:tcW w:w="3970" w:type="dxa"/>
+            <w:tcW w:w="4821" w:type="dxa"/>
+            <w:tcBorders>
+              <w:top w:val="single" w:sz="4" w:space="0" w:color="auto"/>
+              <w:left w:val="single" w:sz="4" w:space="0" w:color="auto"/>
+              <w:bottom w:val="single" w:sz="4" w:space="0" w:color="auto"/>
+              <w:right w:val="single" w:sz="4" w:space="0" w:color="auto"/>
+            </w:tcBorders>
             <w:vAlign w:val="center"/>
+            <w:hideMark/>
           </w:tcPr>
           <w:p>
             <w:pPr>
+              <w:spacing w:line="240" w:lineRule="auto"/>
               <w:rPr>
                 <w:rFonts w:ascii="Consolas" w:hAnsi="Consolas" w:cs="Consolas"/>
                 <w:sz w:val="14"/>
@@ -2166,11 +2302,19 @@
         </w:tc>
         <w:tc>
           <w:tcPr>
-            <w:tcW w:w="5812" w:type="dxa"/>
+            <w:tcW w:w="4961" w:type="dxa"/>
+            <w:tcBorders>
+              <w:top w:val="single" w:sz="4" w:space="0" w:color="auto"/>
+              <w:left w:val="single" w:sz="4" w:space="0" w:color="auto"/>
+              <w:bottom w:val="single" w:sz="4" w:space="0" w:color="auto"/>
+              <w:right w:val="single" w:sz="4" w:space="0" w:color="auto"/>
+            </w:tcBorders>
             <w:vAlign w:val="center"/>
+            <w:hideMark/>
           </w:tcPr>
           <w:p>
             <w:pPr>
+              <w:spacing w:line="240" w:lineRule="auto"/>
               <w:rPr>
                 <w:sz w:val="18"/>
                 <w:szCs w:val="18"/>
@@ -2201,11 +2345,19 @@
         </w:trPr>
         <w:tc>
           <w:tcPr>
-            <w:tcW w:w="3970" w:type="dxa"/>
+            <w:tcW w:w="4821" w:type="dxa"/>
+            <w:tcBorders>
+              <w:top w:val="single" w:sz="4" w:space="0" w:color="auto"/>
+              <w:left w:val="single" w:sz="4" w:space="0" w:color="auto"/>
+              <w:bottom w:val="single" w:sz="4" w:space="0" w:color="auto"/>
+              <w:right w:val="single" w:sz="4" w:space="0" w:color="auto"/>
+            </w:tcBorders>
             <w:vAlign w:val="center"/>
+            <w:hideMark/>
           </w:tcPr>
           <w:p>
             <w:pPr>
+              <w:spacing w:line="240" w:lineRule="auto"/>
               <w:rPr>
                 <w:rFonts w:ascii="Consolas" w:hAnsi="Consolas" w:cs="Consolas"/>
                 <w:sz w:val="14"/>
@@ -2234,11 +2386,19 @@
         </w:tc>
         <w:tc>
           <w:tcPr>
-            <w:tcW w:w="5812" w:type="dxa"/>
+            <w:tcW w:w="4961" w:type="dxa"/>
+            <w:tcBorders>
+              <w:top w:val="single" w:sz="4" w:space="0" w:color="auto"/>
+              <w:left w:val="single" w:sz="4" w:space="0" w:color="auto"/>
+              <w:bottom w:val="single" w:sz="4" w:space="0" w:color="auto"/>
+              <w:right w:val="single" w:sz="4" w:space="0" w:color="auto"/>
+            </w:tcBorders>
             <w:vAlign w:val="center"/>
+            <w:hideMark/>
           </w:tcPr>
           <w:p>
             <w:pPr>
+              <w:spacing w:line="240" w:lineRule="auto"/>
               <w:rPr>
                 <w:sz w:val="18"/>
                 <w:szCs w:val="18"/>
@@ -2260,12 +2420,20 @@
         </w:trPr>
         <w:tc>
           <w:tcPr>
-            <w:tcW w:w="3970" w:type="dxa"/>
+            <w:tcW w:w="4821" w:type="dxa"/>
+            <w:tcBorders>
+              <w:top w:val="single" w:sz="4" w:space="0" w:color="auto"/>
+              <w:left w:val="single" w:sz="4" w:space="0" w:color="auto"/>
+              <w:bottom w:val="single" w:sz="4" w:space="0" w:color="auto"/>
+              <w:right w:val="single" w:sz="4" w:space="0" w:color="auto"/>
+            </w:tcBorders>
             <w:shd w:val="clear" w:color="auto" w:fill="FFFF00"/>
             <w:vAlign w:val="center"/>
+            <w:hideMark/>
           </w:tcPr>
           <w:p>
             <w:pPr>
+              <w:spacing w:line="240" w:lineRule="auto"/>
               <w:rPr>
                 <w:rFonts w:ascii="Consolas" w:hAnsi="Consolas" w:cs="Consolas"/>
                 <w:sz w:val="14"/>
@@ -2312,11 +2480,21 @@
         </w:tc>
         <w:tc>
           <w:tcPr>
-            <w:tcW w:w="5812" w:type="dxa"/>
+            <w:tcW w:w="4961" w:type="dxa"/>
+            <w:tcBorders>
+              <w:top w:val="single" w:sz="4" w:space="0" w:color="auto"/>
+              <w:left w:val="single" w:sz="4" w:space="0" w:color="auto"/>
+              <w:bottom w:val="single" w:sz="4" w:space="0" w:color="auto"/>
+              <w:right w:val="single" w:sz="4" w:space="0" w:color="auto"/>
+            </w:tcBorders>
             <w:shd w:val="clear" w:color="auto" w:fill="FFFF00"/>
             <w:vAlign w:val="center"/>
+            <w:hideMark/>
           </w:tcPr>
           <w:p>
+            <w:pPr>
+              <w:spacing w:line="240" w:lineRule="auto"/>
+            </w:pPr>
             <w:r>
               <w:rPr>
                 <w:sz w:val="18"/>
@@ -2332,12 +2510,19 @@
         </w:trPr>
         <w:tc>
           <w:tcPr>
-            <w:tcW w:w="3970" w:type="dxa"/>
-            <w:shd w:val="clear" w:color="auto" w:fill="auto"/>
+            <w:tcW w:w="4821" w:type="dxa"/>
+            <w:tcBorders>
+              <w:top w:val="single" w:sz="4" w:space="0" w:color="auto"/>
+              <w:left w:val="single" w:sz="4" w:space="0" w:color="auto"/>
+              <w:bottom w:val="single" w:sz="4" w:space="0" w:color="auto"/>
+              <w:right w:val="single" w:sz="4" w:space="0" w:color="auto"/>
+            </w:tcBorders>
             <w:vAlign w:val="center"/>
+            <w:hideMark/>
           </w:tcPr>
           <w:p>
             <w:pPr>
+              <w:spacing w:line="240" w:lineRule="auto"/>
               <w:rPr>
                 <w:rFonts w:ascii="Consolas" w:hAnsi="Consolas" w:cs="Consolas"/>
                 <w:sz w:val="14"/>
@@ -2376,12 +2561,19 @@
         </w:tc>
         <w:tc>
           <w:tcPr>
-            <w:tcW w:w="5812" w:type="dxa"/>
-            <w:shd w:val="clear" w:color="auto" w:fill="auto"/>
+            <w:tcW w:w="4961" w:type="dxa"/>
+            <w:tcBorders>
+              <w:top w:val="single" w:sz="4" w:space="0" w:color="auto"/>
+              <w:left w:val="single" w:sz="4" w:space="0" w:color="auto"/>
+              <w:bottom w:val="single" w:sz="4" w:space="0" w:color="auto"/>
+              <w:right w:val="single" w:sz="4" w:space="0" w:color="auto"/>
+            </w:tcBorders>
             <w:vAlign w:val="center"/>
+            <w:hideMark/>
           </w:tcPr>
           <w:p>
             <w:pPr>
+              <w:spacing w:line="240" w:lineRule="auto"/>
               <w:rPr>
                 <w:sz w:val="18"/>
               </w:rPr>
@@ -2391,14 +2583,186 @@
                 <w:sz w:val="18"/>
               </w:rPr>
               <w:t>Muestra las opciones de ayuda</w:t>
+            </w:r>
+          </w:p>
+        </w:tc>
+      </w:tr>
+      <w:tr>
+        <w:trPr>
+          <w:trHeight w:val="397"/>
+        </w:trPr>
+        <w:tc>
+          <w:tcPr>
+            <w:tcW w:w="4821" w:type="dxa"/>
+            <w:tcBorders>
+              <w:top w:val="single" w:sz="4" w:space="0" w:color="auto"/>
+              <w:left w:val="single" w:sz="4" w:space="0" w:color="auto"/>
+              <w:bottom w:val="single" w:sz="4" w:space="0" w:color="auto"/>
+              <w:right w:val="single" w:sz="4" w:space="0" w:color="auto"/>
+            </w:tcBorders>
+            <w:vAlign w:val="center"/>
+            <w:hideMark/>
+          </w:tcPr>
+          <w:p>
+            <w:pPr>
+              <w:spacing w:line="240" w:lineRule="auto"/>
+              <w:rPr>
+                <w:rFonts w:ascii="Consolas" w:hAnsi="Consolas" w:cs="Consolas"/>
+                <w:sz w:val="14"/>
+                <w:szCs w:val="18"/>
+                <w:lang w:val="en-US"/>
+              </w:rPr>
+            </w:pPr>
+            <w:proofErr w:type="spellStart"/>
+            <w:r>
+              <w:rPr>
+                <w:rFonts w:ascii="Lucida Console" w:hAnsi="Lucida Console" w:cs="Lucida Console"/>
+                <w:sz w:val="14"/>
+                <w:lang w:val="en-US"/>
+              </w:rPr>
+              <w:t>git</w:t>
+            </w:r>
+            <w:proofErr w:type="spellEnd"/>
+            <w:r>
+              <w:rPr>
+                <w:rFonts w:ascii="Lucida Console" w:hAnsi="Lucida Console" w:cs="Lucida Console"/>
+                <w:sz w:val="14"/>
+                <w:lang w:val="en-US"/>
+              </w:rPr>
+              <w:t xml:space="preserve"> remote add origin https://github.com/martinomar/MyPersonalRepo  </w:t>
+            </w:r>
+          </w:p>
+        </w:tc>
+        <w:tc>
+          <w:tcPr>
+            <w:tcW w:w="4961" w:type="dxa"/>
+            <w:tcBorders>
+              <w:top w:val="single" w:sz="4" w:space="0" w:color="auto"/>
+              <w:left w:val="single" w:sz="4" w:space="0" w:color="auto"/>
+              <w:bottom w:val="single" w:sz="4" w:space="0" w:color="auto"/>
+              <w:right w:val="single" w:sz="4" w:space="0" w:color="auto"/>
+            </w:tcBorders>
+            <w:vAlign w:val="center"/>
+            <w:hideMark/>
+          </w:tcPr>
+          <w:p>
+            <w:pPr>
+              <w:spacing w:line="240" w:lineRule="auto"/>
+              <w:rPr>
+                <w:sz w:val="18"/>
+              </w:rPr>
+            </w:pPr>
+            <w:r>
+              <w:rPr>
+                <w:sz w:val="18"/>
+              </w:rPr>
+              <w:t xml:space="preserve">Agrega el repositorio de origen </w:t>
+            </w:r>
+            <w:proofErr w:type="spellStart"/>
+            <w:r>
+              <w:rPr>
+                <w:sz w:val="18"/>
+              </w:rPr>
+              <w:t>remote</w:t>
+            </w:r>
+            <w:proofErr w:type="spellEnd"/>
+          </w:p>
+        </w:tc>
+      </w:tr>
+      <w:tr>
+        <w:trPr>
+          <w:trHeight w:val="397"/>
+        </w:trPr>
+        <w:tc>
+          <w:tcPr>
+            <w:tcW w:w="4821" w:type="dxa"/>
+            <w:tcBorders>
+              <w:top w:val="single" w:sz="4" w:space="0" w:color="auto"/>
+              <w:left w:val="single" w:sz="4" w:space="0" w:color="auto"/>
+              <w:bottom w:val="single" w:sz="4" w:space="0" w:color="auto"/>
+              <w:right w:val="single" w:sz="4" w:space="0" w:color="auto"/>
+            </w:tcBorders>
+            <w:vAlign w:val="center"/>
+            <w:hideMark/>
+          </w:tcPr>
+          <w:p>
+            <w:pPr>
+              <w:spacing w:line="240" w:lineRule="auto"/>
+              <w:rPr>
+                <w:rFonts w:ascii="Lucida Console" w:hAnsi="Lucida Console" w:cs="Lucida Console"/>
+                <w:lang w:val="en-US"/>
+              </w:rPr>
+            </w:pPr>
+            <w:proofErr w:type="spellStart"/>
+            <w:r>
+              <w:rPr>
+                <w:rFonts w:ascii="Lucida Console" w:hAnsi="Lucida Console" w:cs="Lucida Console"/>
+                <w:sz w:val="16"/>
+                <w:lang w:val="en-US"/>
+              </w:rPr>
+              <w:t>Git</w:t>
+            </w:r>
+            <w:proofErr w:type="spellEnd"/>
+            <w:r>
+              <w:rPr>
+                <w:rFonts w:ascii="Lucida Console" w:hAnsi="Lucida Console" w:cs="Lucida Console"/>
+                <w:sz w:val="16"/>
+                <w:lang w:val="en-US"/>
+              </w:rPr>
+              <w:t xml:space="preserve"> push –u origin master</w:t>
+            </w:r>
+          </w:p>
+        </w:tc>
+        <w:tc>
+          <w:tcPr>
+            <w:tcW w:w="4961" w:type="dxa"/>
+            <w:tcBorders>
+              <w:top w:val="single" w:sz="4" w:space="0" w:color="auto"/>
+              <w:left w:val="single" w:sz="4" w:space="0" w:color="auto"/>
+              <w:bottom w:val="single" w:sz="4" w:space="0" w:color="auto"/>
+              <w:right w:val="single" w:sz="4" w:space="0" w:color="auto"/>
+            </w:tcBorders>
+            <w:vAlign w:val="center"/>
+            <w:hideMark/>
+          </w:tcPr>
+          <w:p>
+            <w:pPr>
+              <w:spacing w:line="240" w:lineRule="auto"/>
+              <w:rPr>
+                <w:sz w:val="18"/>
+              </w:rPr>
+            </w:pPr>
+            <w:r>
+              <w:rPr>
+                <w:sz w:val="18"/>
+              </w:rPr>
+              <w:t>Guarda los cambios pendientes de la rama master, en “</w:t>
+            </w:r>
+            <w:proofErr w:type="spellStart"/>
+            <w:r>
+              <w:rPr>
+                <w:sz w:val="18"/>
+              </w:rPr>
+              <w:t>origin</w:t>
+            </w:r>
+            <w:proofErr w:type="spellEnd"/>
+            <w:r>
+              <w:rPr>
+                <w:sz w:val="18"/>
+              </w:rPr>
+              <w:t>”</w:t>
             </w:r>
           </w:p>
         </w:tc>
       </w:tr>
     </w:tbl>
-    <w:p/>
     <w:p>
-      <w:r>
+      <w:bookmarkStart w:id="0" w:name="_GoBack"/>
+      <w:bookmarkEnd w:id="0"/>
+    </w:p>
+    <w:p>
+      <w:r>
+        <w:lastRenderedPageBreak/>
         <w:t>Fuentes:</w:t>
       </w:r>
       <w:hyperlink r:id="rId9" w:history="1">
@@ -2413,10 +2777,7 @@
     <w:p/>
     <w:p>
       <w:r>
-        <w:t>Terminología</w:t>
-      </w:r>
-      <w:r>
-        <w:t xml:space="preserve"> - Traducciones</w:t>
+        <w:t>Terminología - Traducciones</w:t>
       </w:r>
     </w:p>
     <w:tbl>
@@ -2434,9 +2795,17 @@
         <w:tc>
           <w:tcPr>
             <w:tcW w:w="2972" w:type="dxa"/>
+            <w:tcBorders>
+              <w:top w:val="single" w:sz="4" w:space="0" w:color="auto"/>
+              <w:left w:val="single" w:sz="4" w:space="0" w:color="auto"/>
+              <w:bottom w:val="single" w:sz="4" w:space="0" w:color="auto"/>
+              <w:right w:val="single" w:sz="4" w:space="0" w:color="auto"/>
+            </w:tcBorders>
+            <w:hideMark/>
           </w:tcPr>
           <w:p>
             <w:pPr>
+              <w:spacing w:line="240" w:lineRule="auto"/>
               <w:rPr>
                 <w:sz w:val="16"/>
               </w:rPr>
@@ -2446,7 +2815,6 @@
               <w:rPr>
                 <w:sz w:val="16"/>
               </w:rPr>
-              <w:lastRenderedPageBreak/>
               <w:t>to</w:t>
             </w:r>
             <w:proofErr w:type="gramEnd"/>
@@ -2475,9 +2843,17 @@
         <w:tc>
           <w:tcPr>
             <w:tcW w:w="5522" w:type="dxa"/>
+            <w:tcBorders>
+              <w:top w:val="single" w:sz="4" w:space="0" w:color="auto"/>
+              <w:left w:val="single" w:sz="4" w:space="0" w:color="auto"/>
+              <w:bottom w:val="single" w:sz="4" w:space="0" w:color="auto"/>
+              <w:right w:val="single" w:sz="4" w:space="0" w:color="auto"/>
+            </w:tcBorders>
+            <w:hideMark/>
           </w:tcPr>
           <w:p>
             <w:pPr>
+              <w:spacing w:line="240" w:lineRule="auto"/>
               <w:rPr>
                 <w:sz w:val="16"/>
               </w:rPr>
@@ -2614,9 +2990,16 @@
         <w:tc>
           <w:tcPr>
             <w:tcW w:w="2972" w:type="dxa"/>
+            <w:tcBorders>
+              <w:top w:val="single" w:sz="4" w:space="0" w:color="auto"/>
+              <w:left w:val="single" w:sz="4" w:space="0" w:color="auto"/>
+              <w:bottom w:val="single" w:sz="4" w:space="0" w:color="auto"/>
+              <w:right w:val="single" w:sz="4" w:space="0" w:color="auto"/>
+            </w:tcBorders>
           </w:tcPr>
           <w:p>
             <w:pPr>
+              <w:spacing w:line="240" w:lineRule="auto"/>
               <w:rPr>
                 <w:sz w:val="16"/>
               </w:rPr>
@@ -2624,6 +3007,7 @@
           </w:p>
           <w:p>
             <w:pPr>
+              <w:spacing w:line="240" w:lineRule="auto"/>
               <w:rPr>
                 <w:sz w:val="16"/>
               </w:rPr>
@@ -2647,6 +3031,7 @@
           </w:p>
           <w:p>
             <w:pPr>
+              <w:spacing w:line="240" w:lineRule="auto"/>
               <w:rPr>
                 <w:sz w:val="16"/>
               </w:rPr>
@@ -2656,9 +3041,17 @@
         <w:tc>
           <w:tcPr>
             <w:tcW w:w="5522" w:type="dxa"/>
+            <w:tcBorders>
+              <w:top w:val="single" w:sz="4" w:space="0" w:color="auto"/>
+              <w:left w:val="single" w:sz="4" w:space="0" w:color="auto"/>
+              <w:bottom w:val="single" w:sz="4" w:space="0" w:color="auto"/>
+              <w:right w:val="single" w:sz="4" w:space="0" w:color="auto"/>
+            </w:tcBorders>
+            <w:hideMark/>
           </w:tcPr>
           <w:p>
             <w:pPr>
+              <w:spacing w:line="240" w:lineRule="auto"/>
               <w:rPr>
                 <w:sz w:val="16"/>
               </w:rPr>
@@ -2673,25 +3066,31 @@
           <w:tbl>
             <w:tblPr>
               <w:tblStyle w:val="Tablaconcuadrcula"/>
-              <w:tblW w:w="8463" w:type="dxa"/>
+              <w:tblW w:w="8460" w:type="dxa"/>
               <w:tblLayout w:type="fixed"/>
               <w:tblLook w:val="04A0" w:firstRow="1" w:lastRow="0" w:firstColumn="1" w:lastColumn="0" w:noHBand="0" w:noVBand="1"/>
             </w:tblPr>
             <w:tblGrid>
               <w:gridCol w:w="236"/>
               <w:gridCol w:w="1192"/>
-              <w:gridCol w:w="7035"/>
+              <w:gridCol w:w="7032"/>
             </w:tblGrid>
             <w:tr>
               <w:tc>
                 <w:tcPr>
                   <w:tcW w:w="8463" w:type="dxa"/>
                   <w:gridSpan w:val="3"/>
+                  <w:tcBorders>
+                    <w:top w:val="single" w:sz="4" w:space="0" w:color="auto"/>
+                    <w:left w:val="single" w:sz="4" w:space="0" w:color="auto"/>
+                    <w:bottom w:val="single" w:sz="4" w:space="0" w:color="auto"/>
+                    <w:right w:val="single" w:sz="4" w:space="0" w:color="auto"/>
+                  </w:tcBorders>
                   <w:hideMark/>
                 </w:tcPr>
                 <w:p>
                   <w:pPr>
-                    <w:spacing w:after="30"/>
+                    <w:spacing w:after="30" w:line="240" w:lineRule="auto"/>
                     <w:rPr>
                       <w:rFonts w:ascii="Times New Roman" w:eastAsia="Times New Roman" w:hAnsi="Times New Roman" w:cs="Times New Roman"/>
                       <w:color w:val="222222"/>
@@ -2719,6 +3118,12 @@
               <w:tc>
                 <w:tcPr>
                   <w:tcW w:w="236" w:type="dxa"/>
+                  <w:tcBorders>
+                    <w:top w:val="single" w:sz="4" w:space="0" w:color="auto"/>
+                    <w:left w:val="single" w:sz="4" w:space="0" w:color="auto"/>
+                    <w:bottom w:val="single" w:sz="4" w:space="0" w:color="auto"/>
+                    <w:right w:val="single" w:sz="4" w:space="0" w:color="auto"/>
+                  </w:tcBorders>
                   <w:hideMark/>
                 </w:tcPr>
                 <w:p>
@@ -2736,10 +3141,17 @@
               <w:tc>
                 <w:tcPr>
                   <w:tcW w:w="1192" w:type="dxa"/>
+                  <w:tcBorders>
+                    <w:top w:val="single" w:sz="4" w:space="0" w:color="auto"/>
+                    <w:left w:val="single" w:sz="4" w:space="0" w:color="auto"/>
+                    <w:bottom w:val="single" w:sz="4" w:space="0" w:color="auto"/>
+                    <w:right w:val="single" w:sz="4" w:space="0" w:color="auto"/>
+                  </w:tcBorders>
                   <w:hideMark/>
                 </w:tcPr>
                 <w:p>
                   <w:pPr>
+                    <w:spacing w:line="240" w:lineRule="auto"/>
                     <w:rPr>
                       <w:rFonts w:ascii="Times New Roman" w:eastAsia="Times New Roman" w:hAnsi="Times New Roman" w:cs="Times New Roman"/>
                       <w:sz w:val="16"/>
@@ -2762,10 +3174,17 @@
               <w:tc>
                 <w:tcPr>
                   <w:tcW w:w="7035" w:type="dxa"/>
+                  <w:tcBorders>
+                    <w:top w:val="single" w:sz="4" w:space="0" w:color="auto"/>
+                    <w:left w:val="single" w:sz="4" w:space="0" w:color="auto"/>
+                    <w:bottom w:val="single" w:sz="4" w:space="0" w:color="auto"/>
+                    <w:right w:val="single" w:sz="4" w:space="0" w:color="auto"/>
+                  </w:tcBorders>
                   <w:hideMark/>
                 </w:tcPr>
                 <w:p>
                   <w:pPr>
+                    <w:spacing w:line="240" w:lineRule="auto"/>
                     <w:textAlignment w:val="top"/>
                     <w:rPr>
                       <w:rFonts w:ascii="Times New Roman" w:eastAsia="Times New Roman" w:hAnsi="Times New Roman" w:cs="Times New Roman"/>
@@ -2838,11 +3257,16 @@
               <w:tc>
                 <w:tcPr>
                   <w:tcW w:w="236" w:type="dxa"/>
+                  <w:tcBorders>
+                    <w:top w:val="single" w:sz="4" w:space="0" w:color="auto"/>
+                    <w:left w:val="single" w:sz="4" w:space="0" w:color="auto"/>
+                    <w:bottom w:val="single" w:sz="4" w:space="0" w:color="auto"/>
+                    <w:right w:val="single" w:sz="4" w:space="0" w:color="auto"/>
+                  </w:tcBorders>
                   <w:hideMark/>
                 </w:tcPr>
                 <w:p>
                   <w:pPr>
-                    <w:textAlignment w:val="top"/>
                     <w:rPr>
                       <w:rFonts w:ascii="Times New Roman" w:eastAsia="Times New Roman" w:hAnsi="Times New Roman" w:cs="Times New Roman"/>
                       <w:color w:val="777777"/>
@@ -2856,10 +3280,17 @@
               <w:tc>
                 <w:tcPr>
                   <w:tcW w:w="1192" w:type="dxa"/>
+                  <w:tcBorders>
+                    <w:top w:val="single" w:sz="4" w:space="0" w:color="auto"/>
+                    <w:left w:val="single" w:sz="4" w:space="0" w:color="auto"/>
+                    <w:bottom w:val="single" w:sz="4" w:space="0" w:color="auto"/>
+                    <w:right w:val="single" w:sz="4" w:space="0" w:color="auto"/>
+                  </w:tcBorders>
                   <w:hideMark/>
                 </w:tcPr>
                 <w:p>
                   <w:pPr>
+                    <w:spacing w:line="240" w:lineRule="auto"/>
                     <w:rPr>
                       <w:rFonts w:ascii="Times New Roman" w:eastAsia="Times New Roman" w:hAnsi="Times New Roman" w:cs="Times New Roman"/>
                       <w:sz w:val="16"/>
@@ -2882,10 +3313,17 @@
               <w:tc>
                 <w:tcPr>
                   <w:tcW w:w="7035" w:type="dxa"/>
+                  <w:tcBorders>
+                    <w:top w:val="single" w:sz="4" w:space="0" w:color="auto"/>
+                    <w:left w:val="single" w:sz="4" w:space="0" w:color="auto"/>
+                    <w:bottom w:val="single" w:sz="4" w:space="0" w:color="auto"/>
+                    <w:right w:val="single" w:sz="4" w:space="0" w:color="auto"/>
+                  </w:tcBorders>
                   <w:hideMark/>
                 </w:tcPr>
                 <w:p>
                   <w:pPr>
+                    <w:spacing w:line="240" w:lineRule="auto"/>
                     <w:textAlignment w:val="top"/>
                     <w:rPr>
                       <w:rFonts w:ascii="Times New Roman" w:eastAsia="Times New Roman" w:hAnsi="Times New Roman" w:cs="Times New Roman"/>
@@ -2912,14 +3350,21 @@
               <w:tc>
                 <w:tcPr>
                   <w:tcW w:w="236" w:type="dxa"/>
+                  <w:tcBorders>
+                    <w:top w:val="single" w:sz="4" w:space="0" w:color="auto"/>
+                    <w:left w:val="single" w:sz="4" w:space="0" w:color="auto"/>
+                    <w:bottom w:val="single" w:sz="4" w:space="0" w:color="auto"/>
+                    <w:right w:val="single" w:sz="4" w:space="0" w:color="auto"/>
+                  </w:tcBorders>
                   <w:hideMark/>
                 </w:tcPr>
                 <w:p>
                   <w:pPr>
                     <w:rPr>
                       <w:rFonts w:ascii="Times New Roman" w:eastAsia="Times New Roman" w:hAnsi="Times New Roman" w:cs="Times New Roman"/>
+                      <w:color w:val="777777"/>
                       <w:sz w:val="16"/>
-                      <w:szCs w:val="20"/>
+                      <w:szCs w:val="24"/>
                       <w:lang w:val="en-US" w:eastAsia="es-PE"/>
                     </w:rPr>
                   </w:pPr>
@@ -2928,10 +3373,17 @@
               <w:tc>
                 <w:tcPr>
                   <w:tcW w:w="1192" w:type="dxa"/>
+                  <w:tcBorders>
+                    <w:top w:val="single" w:sz="4" w:space="0" w:color="auto"/>
+                    <w:left w:val="single" w:sz="4" w:space="0" w:color="auto"/>
+                    <w:bottom w:val="single" w:sz="4" w:space="0" w:color="auto"/>
+                    <w:right w:val="single" w:sz="4" w:space="0" w:color="auto"/>
+                  </w:tcBorders>
                   <w:hideMark/>
                 </w:tcPr>
                 <w:p>
                   <w:pPr>
+                    <w:spacing w:line="240" w:lineRule="auto"/>
                     <w:rPr>
                       <w:rFonts w:ascii="Times New Roman" w:eastAsia="Times New Roman" w:hAnsi="Times New Roman" w:cs="Times New Roman"/>
                       <w:sz w:val="16"/>
@@ -2954,10 +3406,17 @@
               <w:tc>
                 <w:tcPr>
                   <w:tcW w:w="7035" w:type="dxa"/>
+                  <w:tcBorders>
+                    <w:top w:val="single" w:sz="4" w:space="0" w:color="auto"/>
+                    <w:left w:val="single" w:sz="4" w:space="0" w:color="auto"/>
+                    <w:bottom w:val="single" w:sz="4" w:space="0" w:color="auto"/>
+                    <w:right w:val="single" w:sz="4" w:space="0" w:color="auto"/>
+                  </w:tcBorders>
                   <w:hideMark/>
                 </w:tcPr>
                 <w:p>
                   <w:pPr>
+                    <w:spacing w:line="240" w:lineRule="auto"/>
                     <w:textAlignment w:val="top"/>
                     <w:rPr>
                       <w:rFonts w:ascii="Times New Roman" w:eastAsia="Times New Roman" w:hAnsi="Times New Roman" w:cs="Times New Roman"/>
@@ -3008,14 +3467,21 @@
               <w:tc>
                 <w:tcPr>
                   <w:tcW w:w="236" w:type="dxa"/>
+                  <w:tcBorders>
+                    <w:top w:val="single" w:sz="4" w:space="0" w:color="auto"/>
+                    <w:left w:val="single" w:sz="4" w:space="0" w:color="auto"/>
+                    <w:bottom w:val="single" w:sz="4" w:space="0" w:color="auto"/>
+                    <w:right w:val="single" w:sz="4" w:space="0" w:color="auto"/>
+                  </w:tcBorders>
                   <w:hideMark/>
                 </w:tcPr>
                 <w:p>
                   <w:pPr>
                     <w:rPr>
                       <w:rFonts w:ascii="Times New Roman" w:eastAsia="Times New Roman" w:hAnsi="Times New Roman" w:cs="Times New Roman"/>
+                      <w:color w:val="777777"/>
                       <w:sz w:val="16"/>
-                      <w:szCs w:val="20"/>
+                      <w:szCs w:val="24"/>
                       <w:lang w:eastAsia="es-PE"/>
                     </w:rPr>
                   </w:pPr>
@@ -3024,10 +3490,17 @@
               <w:tc>
                 <w:tcPr>
                   <w:tcW w:w="1192" w:type="dxa"/>
+                  <w:tcBorders>
+                    <w:top w:val="single" w:sz="4" w:space="0" w:color="auto"/>
+                    <w:left w:val="single" w:sz="4" w:space="0" w:color="auto"/>
+                    <w:bottom w:val="single" w:sz="4" w:space="0" w:color="auto"/>
+                    <w:right w:val="single" w:sz="4" w:space="0" w:color="auto"/>
+                  </w:tcBorders>
                   <w:hideMark/>
                 </w:tcPr>
                 <w:p>
                   <w:pPr>
+                    <w:spacing w:line="240" w:lineRule="auto"/>
                     <w:rPr>
                       <w:rFonts w:ascii="Times New Roman" w:eastAsia="Times New Roman" w:hAnsi="Times New Roman" w:cs="Times New Roman"/>
                       <w:sz w:val="16"/>
@@ -3050,10 +3523,17 @@
               <w:tc>
                 <w:tcPr>
                   <w:tcW w:w="7035" w:type="dxa"/>
+                  <w:tcBorders>
+                    <w:top w:val="single" w:sz="4" w:space="0" w:color="auto"/>
+                    <w:left w:val="single" w:sz="4" w:space="0" w:color="auto"/>
+                    <w:bottom w:val="single" w:sz="4" w:space="0" w:color="auto"/>
+                    <w:right w:val="single" w:sz="4" w:space="0" w:color="auto"/>
+                  </w:tcBorders>
                   <w:hideMark/>
                 </w:tcPr>
                 <w:p>
                   <w:pPr>
+                    <w:spacing w:line="240" w:lineRule="auto"/>
                     <w:textAlignment w:val="top"/>
                     <w:rPr>
                       <w:rFonts w:ascii="Times New Roman" w:eastAsia="Times New Roman" w:hAnsi="Times New Roman" w:cs="Times New Roman"/>
@@ -3126,14 +3606,21 @@
               <w:tc>
                 <w:tcPr>
                   <w:tcW w:w="236" w:type="dxa"/>
+                  <w:tcBorders>
+                    <w:top w:val="single" w:sz="4" w:space="0" w:color="auto"/>
+                    <w:left w:val="single" w:sz="4" w:space="0" w:color="auto"/>
+                    <w:bottom w:val="single" w:sz="4" w:space="0" w:color="auto"/>
+                    <w:right w:val="single" w:sz="4" w:space="0" w:color="auto"/>
+                  </w:tcBorders>
                   <w:hideMark/>
                 </w:tcPr>
                 <w:p>
                   <w:pPr>
                     <w:rPr>
                       <w:rFonts w:ascii="Times New Roman" w:eastAsia="Times New Roman" w:hAnsi="Times New Roman" w:cs="Times New Roman"/>
+                      <w:color w:val="777777"/>
                       <w:sz w:val="16"/>
-                      <w:szCs w:val="20"/>
+                      <w:szCs w:val="24"/>
                       <w:lang w:eastAsia="es-PE"/>
                     </w:rPr>
                   </w:pPr>
@@ -3142,10 +3629,17 @@
               <w:tc>
                 <w:tcPr>
                   <w:tcW w:w="1192" w:type="dxa"/>
+                  <w:tcBorders>
+                    <w:top w:val="single" w:sz="4" w:space="0" w:color="auto"/>
+                    <w:left w:val="single" w:sz="4" w:space="0" w:color="auto"/>
+                    <w:bottom w:val="single" w:sz="4" w:space="0" w:color="auto"/>
+                    <w:right w:val="single" w:sz="4" w:space="0" w:color="auto"/>
+                  </w:tcBorders>
                   <w:hideMark/>
                 </w:tcPr>
                 <w:p>
                   <w:pPr>
+                    <w:spacing w:line="240" w:lineRule="auto"/>
                     <w:rPr>
                       <w:rFonts w:ascii="Times New Roman" w:eastAsia="Times New Roman" w:hAnsi="Times New Roman" w:cs="Times New Roman"/>
                       <w:sz w:val="16"/>
@@ -3168,10 +3662,17 @@
               <w:tc>
                 <w:tcPr>
                   <w:tcW w:w="7035" w:type="dxa"/>
+                  <w:tcBorders>
+                    <w:top w:val="single" w:sz="4" w:space="0" w:color="auto"/>
+                    <w:left w:val="single" w:sz="4" w:space="0" w:color="auto"/>
+                    <w:bottom w:val="single" w:sz="4" w:space="0" w:color="auto"/>
+                    <w:right w:val="single" w:sz="4" w:space="0" w:color="auto"/>
+                  </w:tcBorders>
                   <w:hideMark/>
                 </w:tcPr>
                 <w:p>
                   <w:pPr>
+                    <w:spacing w:line="240" w:lineRule="auto"/>
                     <w:textAlignment w:val="top"/>
                     <w:rPr>
                       <w:rFonts w:ascii="Times New Roman" w:eastAsia="Times New Roman" w:hAnsi="Times New Roman" w:cs="Times New Roman"/>
@@ -3198,14 +3699,21 @@
               <w:tc>
                 <w:tcPr>
                   <w:tcW w:w="236" w:type="dxa"/>
+                  <w:tcBorders>
+                    <w:top w:val="single" w:sz="4" w:space="0" w:color="auto"/>
+                    <w:left w:val="single" w:sz="4" w:space="0" w:color="auto"/>
+                    <w:bottom w:val="single" w:sz="4" w:space="0" w:color="auto"/>
+                    <w:right w:val="single" w:sz="4" w:space="0" w:color="auto"/>
+                  </w:tcBorders>
                   <w:hideMark/>
                 </w:tcPr>
                 <w:p>
                   <w:pPr>
                     <w:rPr>
                       <w:rFonts w:ascii="Times New Roman" w:eastAsia="Times New Roman" w:hAnsi="Times New Roman" w:cs="Times New Roman"/>
+                      <w:color w:val="777777"/>
                       <w:sz w:val="16"/>
-                      <w:szCs w:val="20"/>
+                      <w:szCs w:val="24"/>
                       <w:lang w:val="en-US" w:eastAsia="es-PE"/>
                     </w:rPr>
                   </w:pPr>
@@ -3214,10 +3722,17 @@
               <w:tc>
                 <w:tcPr>
                   <w:tcW w:w="1192" w:type="dxa"/>
+                  <w:tcBorders>
+                    <w:top w:val="single" w:sz="4" w:space="0" w:color="auto"/>
+                    <w:left w:val="single" w:sz="4" w:space="0" w:color="auto"/>
+                    <w:bottom w:val="single" w:sz="4" w:space="0" w:color="auto"/>
+                    <w:right w:val="single" w:sz="4" w:space="0" w:color="auto"/>
+                  </w:tcBorders>
                   <w:hideMark/>
                 </w:tcPr>
                 <w:p>
                   <w:pPr>
+                    <w:spacing w:line="240" w:lineRule="auto"/>
                     <w:rPr>
                       <w:rFonts w:ascii="Times New Roman" w:eastAsia="Times New Roman" w:hAnsi="Times New Roman" w:cs="Times New Roman"/>
                       <w:sz w:val="16"/>
@@ -3240,10 +3755,17 @@
               <w:tc>
                 <w:tcPr>
                   <w:tcW w:w="7035" w:type="dxa"/>
+                  <w:tcBorders>
+                    <w:top w:val="single" w:sz="4" w:space="0" w:color="auto"/>
+                    <w:left w:val="single" w:sz="4" w:space="0" w:color="auto"/>
+                    <w:bottom w:val="single" w:sz="4" w:space="0" w:color="auto"/>
+                    <w:right w:val="single" w:sz="4" w:space="0" w:color="auto"/>
+                  </w:tcBorders>
                   <w:hideMark/>
                 </w:tcPr>
                 <w:p>
                   <w:pPr>
+                    <w:spacing w:line="240" w:lineRule="auto"/>
                     <w:textAlignment w:val="top"/>
                     <w:rPr>
                       <w:rFonts w:ascii="Times New Roman" w:eastAsia="Times New Roman" w:hAnsi="Times New Roman" w:cs="Times New Roman"/>
@@ -3303,6 +3825,7 @@
           </w:tbl>
           <w:p>
             <w:pPr>
+              <w:spacing w:line="240" w:lineRule="auto"/>
               <w:rPr>
                 <w:sz w:val="16"/>
               </w:rPr>
@@ -3314,9 +3837,17 @@
         <w:tc>
           <w:tcPr>
             <w:tcW w:w="2972" w:type="dxa"/>
+            <w:tcBorders>
+              <w:top w:val="single" w:sz="4" w:space="0" w:color="auto"/>
+              <w:left w:val="single" w:sz="4" w:space="0" w:color="auto"/>
+              <w:bottom w:val="single" w:sz="4" w:space="0" w:color="auto"/>
+              <w:right w:val="single" w:sz="4" w:space="0" w:color="auto"/>
+            </w:tcBorders>
+            <w:hideMark/>
           </w:tcPr>
           <w:p>
             <w:pPr>
+              <w:spacing w:line="240" w:lineRule="auto"/>
               <w:rPr>
                 <w:sz w:val="16"/>
               </w:rPr>
@@ -3326,13 +3857,7 @@
               <w:rPr>
                 <w:sz w:val="16"/>
               </w:rPr>
-              <w:t>S</w:t>
-            </w:r>
-            <w:r>
-              <w:rPr>
-                <w:sz w:val="16"/>
-              </w:rPr>
-              <w:t>tage</w:t>
+              <w:t>Stage</w:t>
             </w:r>
             <w:proofErr w:type="spellEnd"/>
           </w:p>
@@ -3340,9 +3865,17 @@
         <w:tc>
           <w:tcPr>
             <w:tcW w:w="5522" w:type="dxa"/>
+            <w:tcBorders>
+              <w:top w:val="single" w:sz="4" w:space="0" w:color="auto"/>
+              <w:left w:val="single" w:sz="4" w:space="0" w:color="auto"/>
+              <w:bottom w:val="single" w:sz="4" w:space="0" w:color="auto"/>
+              <w:right w:val="single" w:sz="4" w:space="0" w:color="auto"/>
+            </w:tcBorders>
+            <w:hideMark/>
           </w:tcPr>
           <w:p>
             <w:pPr>
+              <w:spacing w:line="240" w:lineRule="auto"/>
               <w:rPr>
                 <w:sz w:val="16"/>
               </w:rPr>
@@ -3357,7 +3890,7 @@
           <w:tbl>
             <w:tblPr>
               <w:tblStyle w:val="Tablaconcuadrcula"/>
-              <w:tblW w:w="8613" w:type="dxa"/>
+              <w:tblW w:w="8610" w:type="dxa"/>
               <w:tblLayout w:type="fixed"/>
               <w:tblLook w:val="04A0" w:firstRow="1" w:lastRow="0" w:firstColumn="1" w:lastColumn="0" w:noHBand="0" w:noVBand="1"/>
             </w:tblPr>
@@ -3365,17 +3898,24 @@
               <w:gridCol w:w="236"/>
               <w:gridCol w:w="360"/>
               <w:gridCol w:w="907"/>
-              <w:gridCol w:w="7110"/>
+              <w:gridCol w:w="7107"/>
             </w:tblGrid>
             <w:tr>
               <w:tc>
                 <w:tcPr>
                   <w:tcW w:w="8613" w:type="dxa"/>
                   <w:gridSpan w:val="4"/>
+                  <w:tcBorders>
+                    <w:top w:val="single" w:sz="4" w:space="0" w:color="auto"/>
+                    <w:left w:val="single" w:sz="4" w:space="0" w:color="auto"/>
+                    <w:bottom w:val="single" w:sz="4" w:space="0" w:color="auto"/>
+                    <w:right w:val="single" w:sz="4" w:space="0" w:color="auto"/>
+                  </w:tcBorders>
                   <w:hideMark/>
                 </w:tcPr>
                 <w:p>
                   <w:pPr>
+                    <w:spacing w:line="240" w:lineRule="auto"/>
                     <w:rPr>
                       <w:sz w:val="14"/>
                     </w:rPr>
@@ -3393,6 +3933,12 @@
               <w:tc>
                 <w:tcPr>
                   <w:tcW w:w="236" w:type="dxa"/>
+                  <w:tcBorders>
+                    <w:top w:val="single" w:sz="4" w:space="0" w:color="auto"/>
+                    <w:left w:val="single" w:sz="4" w:space="0" w:color="auto"/>
+                    <w:bottom w:val="single" w:sz="4" w:space="0" w:color="auto"/>
+                    <w:right w:val="single" w:sz="4" w:space="0" w:color="auto"/>
+                  </w:tcBorders>
                   <w:hideMark/>
                 </w:tcPr>
                 <w:p>
@@ -3406,10 +3952,17 @@
               <w:tc>
                 <w:tcPr>
                   <w:tcW w:w="360" w:type="dxa"/>
+                  <w:tcBorders>
+                    <w:top w:val="single" w:sz="4" w:space="0" w:color="auto"/>
+                    <w:left w:val="single" w:sz="4" w:space="0" w:color="auto"/>
+                    <w:bottom w:val="single" w:sz="4" w:space="0" w:color="auto"/>
+                    <w:right w:val="single" w:sz="4" w:space="0" w:color="auto"/>
+                  </w:tcBorders>
                   <w:hideMark/>
                 </w:tcPr>
                 <w:p>
                   <w:pPr>
+                    <w:spacing w:line="240" w:lineRule="auto"/>
                     <w:rPr>
                       <w:sz w:val="14"/>
                     </w:rPr>
@@ -3425,10 +3978,17 @@
               <w:tc>
                 <w:tcPr>
                   <w:tcW w:w="907" w:type="dxa"/>
+                  <w:tcBorders>
+                    <w:top w:val="single" w:sz="4" w:space="0" w:color="auto"/>
+                    <w:left w:val="single" w:sz="4" w:space="0" w:color="auto"/>
+                    <w:bottom w:val="single" w:sz="4" w:space="0" w:color="auto"/>
+                    <w:right w:val="single" w:sz="4" w:space="0" w:color="auto"/>
+                  </w:tcBorders>
                   <w:hideMark/>
                 </w:tcPr>
                 <w:p>
                   <w:pPr>
+                    <w:spacing w:line="240" w:lineRule="auto"/>
                     <w:rPr>
                       <w:sz w:val="14"/>
                     </w:rPr>
@@ -3444,10 +4004,17 @@
               <w:tc>
                 <w:tcPr>
                   <w:tcW w:w="7110" w:type="dxa"/>
+                  <w:tcBorders>
+                    <w:top w:val="single" w:sz="4" w:space="0" w:color="auto"/>
+                    <w:left w:val="single" w:sz="4" w:space="0" w:color="auto"/>
+                    <w:bottom w:val="single" w:sz="4" w:space="0" w:color="auto"/>
+                    <w:right w:val="single" w:sz="4" w:space="0" w:color="auto"/>
+                  </w:tcBorders>
                   <w:hideMark/>
                 </w:tcPr>
                 <w:p>
                   <w:pPr>
+                    <w:spacing w:line="240" w:lineRule="auto"/>
                     <w:rPr>
                       <w:sz w:val="14"/>
                     </w:rPr>
@@ -3509,6 +4076,12 @@
               <w:tc>
                 <w:tcPr>
                   <w:tcW w:w="236" w:type="dxa"/>
+                  <w:tcBorders>
+                    <w:top w:val="single" w:sz="4" w:space="0" w:color="auto"/>
+                    <w:left w:val="single" w:sz="4" w:space="0" w:color="auto"/>
+                    <w:bottom w:val="single" w:sz="4" w:space="0" w:color="auto"/>
+                    <w:right w:val="single" w:sz="4" w:space="0" w:color="auto"/>
+                  </w:tcBorders>
                   <w:hideMark/>
                 </w:tcPr>
                 <w:p>
@@ -3522,10 +4095,17 @@
               <w:tc>
                 <w:tcPr>
                   <w:tcW w:w="360" w:type="dxa"/>
+                  <w:tcBorders>
+                    <w:top w:val="single" w:sz="4" w:space="0" w:color="auto"/>
+                    <w:left w:val="single" w:sz="4" w:space="0" w:color="auto"/>
+                    <w:bottom w:val="single" w:sz="4" w:space="0" w:color="auto"/>
+                    <w:right w:val="single" w:sz="4" w:space="0" w:color="auto"/>
+                  </w:tcBorders>
                   <w:hideMark/>
                 </w:tcPr>
                 <w:p>
                   <w:pPr>
+                    <w:spacing w:line="240" w:lineRule="auto"/>
                     <w:rPr>
                       <w:sz w:val="14"/>
                     </w:rPr>
@@ -3541,10 +4121,17 @@
               <w:tc>
                 <w:tcPr>
                   <w:tcW w:w="907" w:type="dxa"/>
+                  <w:tcBorders>
+                    <w:top w:val="single" w:sz="4" w:space="0" w:color="auto"/>
+                    <w:left w:val="single" w:sz="4" w:space="0" w:color="auto"/>
+                    <w:bottom w:val="single" w:sz="4" w:space="0" w:color="auto"/>
+                    <w:right w:val="single" w:sz="4" w:space="0" w:color="auto"/>
+                  </w:tcBorders>
                   <w:hideMark/>
                 </w:tcPr>
                 <w:p>
                   <w:pPr>
+                    <w:spacing w:line="240" w:lineRule="auto"/>
                     <w:rPr>
                       <w:sz w:val="14"/>
                     </w:rPr>
@@ -3560,10 +4147,17 @@
               <w:tc>
                 <w:tcPr>
                   <w:tcW w:w="7110" w:type="dxa"/>
+                  <w:tcBorders>
+                    <w:top w:val="single" w:sz="4" w:space="0" w:color="auto"/>
+                    <w:left w:val="single" w:sz="4" w:space="0" w:color="auto"/>
+                    <w:bottom w:val="single" w:sz="4" w:space="0" w:color="auto"/>
+                    <w:right w:val="single" w:sz="4" w:space="0" w:color="auto"/>
+                  </w:tcBorders>
                   <w:hideMark/>
                 </w:tcPr>
                 <w:p>
                   <w:pPr>
+                    <w:spacing w:line="240" w:lineRule="auto"/>
                     <w:rPr>
                       <w:sz w:val="14"/>
                       <w:lang w:val="en-US"/>
@@ -3583,6 +4177,12 @@
               <w:tc>
                 <w:tcPr>
                   <w:tcW w:w="236" w:type="dxa"/>
+                  <w:tcBorders>
+                    <w:top w:val="single" w:sz="4" w:space="0" w:color="auto"/>
+                    <w:left w:val="single" w:sz="4" w:space="0" w:color="auto"/>
+                    <w:bottom w:val="single" w:sz="4" w:space="0" w:color="auto"/>
+                    <w:right w:val="single" w:sz="4" w:space="0" w:color="auto"/>
+                  </w:tcBorders>
                   <w:hideMark/>
                 </w:tcPr>
                 <w:p>
@@ -3597,10 +4197,17 @@
               <w:tc>
                 <w:tcPr>
                   <w:tcW w:w="360" w:type="dxa"/>
+                  <w:tcBorders>
+                    <w:top w:val="single" w:sz="4" w:space="0" w:color="auto"/>
+                    <w:left w:val="single" w:sz="4" w:space="0" w:color="auto"/>
+                    <w:bottom w:val="single" w:sz="4" w:space="0" w:color="auto"/>
+                    <w:right w:val="single" w:sz="4" w:space="0" w:color="auto"/>
+                  </w:tcBorders>
                   <w:hideMark/>
                 </w:tcPr>
                 <w:p>
                   <w:pPr>
+                    <w:spacing w:line="240" w:lineRule="auto"/>
                     <w:rPr>
                       <w:sz w:val="14"/>
                     </w:rPr>
@@ -3616,10 +4223,17 @@
               <w:tc>
                 <w:tcPr>
                   <w:tcW w:w="907" w:type="dxa"/>
+                  <w:tcBorders>
+                    <w:top w:val="single" w:sz="4" w:space="0" w:color="auto"/>
+                    <w:left w:val="single" w:sz="4" w:space="0" w:color="auto"/>
+                    <w:bottom w:val="single" w:sz="4" w:space="0" w:color="auto"/>
+                    <w:right w:val="single" w:sz="4" w:space="0" w:color="auto"/>
+                  </w:tcBorders>
                   <w:hideMark/>
                 </w:tcPr>
                 <w:p>
                   <w:pPr>
+                    <w:spacing w:line="240" w:lineRule="auto"/>
                     <w:rPr>
                       <w:sz w:val="14"/>
                     </w:rPr>
@@ -3635,10 +4249,17 @@
               <w:tc>
                 <w:tcPr>
                   <w:tcW w:w="7110" w:type="dxa"/>
+                  <w:tcBorders>
+                    <w:top w:val="single" w:sz="4" w:space="0" w:color="auto"/>
+                    <w:left w:val="single" w:sz="4" w:space="0" w:color="auto"/>
+                    <w:bottom w:val="single" w:sz="4" w:space="0" w:color="auto"/>
+                    <w:right w:val="single" w:sz="4" w:space="0" w:color="auto"/>
+                  </w:tcBorders>
                   <w:hideMark/>
                 </w:tcPr>
                 <w:p>
                   <w:pPr>
+                    <w:spacing w:line="240" w:lineRule="auto"/>
                     <w:rPr>
                       <w:sz w:val="14"/>
                     </w:rPr>
@@ -3686,6 +4307,12 @@
               <w:tc>
                 <w:tcPr>
                   <w:tcW w:w="236" w:type="dxa"/>
+                  <w:tcBorders>
+                    <w:top w:val="single" w:sz="4" w:space="0" w:color="auto"/>
+                    <w:left w:val="single" w:sz="4" w:space="0" w:color="auto"/>
+                    <w:bottom w:val="single" w:sz="4" w:space="0" w:color="auto"/>
+                    <w:right w:val="single" w:sz="4" w:space="0" w:color="auto"/>
+                  </w:tcBorders>
                   <w:hideMark/>
                 </w:tcPr>
                 <w:p>
@@ -3699,10 +4326,17 @@
               <w:tc>
                 <w:tcPr>
                   <w:tcW w:w="360" w:type="dxa"/>
+                  <w:tcBorders>
+                    <w:top w:val="single" w:sz="4" w:space="0" w:color="auto"/>
+                    <w:left w:val="single" w:sz="4" w:space="0" w:color="auto"/>
+                    <w:bottom w:val="single" w:sz="4" w:space="0" w:color="auto"/>
+                    <w:right w:val="single" w:sz="4" w:space="0" w:color="auto"/>
+                  </w:tcBorders>
                   <w:hideMark/>
                 </w:tcPr>
                 <w:p>
                   <w:pPr>
+                    <w:spacing w:line="240" w:lineRule="auto"/>
                     <w:rPr>
                       <w:sz w:val="14"/>
                     </w:rPr>
@@ -3718,10 +4352,17 @@
               <w:tc>
                 <w:tcPr>
                   <w:tcW w:w="907" w:type="dxa"/>
+                  <w:tcBorders>
+                    <w:top w:val="single" w:sz="4" w:space="0" w:color="auto"/>
+                    <w:left w:val="single" w:sz="4" w:space="0" w:color="auto"/>
+                    <w:bottom w:val="single" w:sz="4" w:space="0" w:color="auto"/>
+                    <w:right w:val="single" w:sz="4" w:space="0" w:color="auto"/>
+                  </w:tcBorders>
                   <w:hideMark/>
                 </w:tcPr>
                 <w:p>
                   <w:pPr>
+                    <w:spacing w:line="240" w:lineRule="auto"/>
                     <w:rPr>
                       <w:sz w:val="14"/>
                     </w:rPr>
@@ -3737,10 +4378,17 @@
               <w:tc>
                 <w:tcPr>
                   <w:tcW w:w="7110" w:type="dxa"/>
+                  <w:tcBorders>
+                    <w:top w:val="single" w:sz="4" w:space="0" w:color="auto"/>
+                    <w:left w:val="single" w:sz="4" w:space="0" w:color="auto"/>
+                    <w:bottom w:val="single" w:sz="4" w:space="0" w:color="auto"/>
+                    <w:right w:val="single" w:sz="4" w:space="0" w:color="auto"/>
+                  </w:tcBorders>
                   <w:hideMark/>
                 </w:tcPr>
                 <w:p>
                   <w:pPr>
+                    <w:spacing w:line="240" w:lineRule="auto"/>
                     <w:rPr>
                       <w:sz w:val="14"/>
                     </w:rPr>
@@ -3788,6 +4436,12 @@
               <w:tc>
                 <w:tcPr>
                   <w:tcW w:w="236" w:type="dxa"/>
+                  <w:tcBorders>
+                    <w:top w:val="single" w:sz="4" w:space="0" w:color="auto"/>
+                    <w:left w:val="single" w:sz="4" w:space="0" w:color="auto"/>
+                    <w:bottom w:val="single" w:sz="4" w:space="0" w:color="auto"/>
+                    <w:right w:val="single" w:sz="4" w:space="0" w:color="auto"/>
+                  </w:tcBorders>
                   <w:hideMark/>
                 </w:tcPr>
                 <w:p>
@@ -3801,10 +4455,17 @@
               <w:tc>
                 <w:tcPr>
                   <w:tcW w:w="360" w:type="dxa"/>
+                  <w:tcBorders>
+                    <w:top w:val="single" w:sz="4" w:space="0" w:color="auto"/>
+                    <w:left w:val="single" w:sz="4" w:space="0" w:color="auto"/>
+                    <w:bottom w:val="single" w:sz="4" w:space="0" w:color="auto"/>
+                    <w:right w:val="single" w:sz="4" w:space="0" w:color="auto"/>
+                  </w:tcBorders>
                   <w:hideMark/>
                 </w:tcPr>
                 <w:p>
                   <w:pPr>
+                    <w:spacing w:line="240" w:lineRule="auto"/>
                     <w:rPr>
                       <w:sz w:val="14"/>
                     </w:rPr>
@@ -3820,10 +4481,17 @@
               <w:tc>
                 <w:tcPr>
                   <w:tcW w:w="907" w:type="dxa"/>
+                  <w:tcBorders>
+                    <w:top w:val="single" w:sz="4" w:space="0" w:color="auto"/>
+                    <w:left w:val="single" w:sz="4" w:space="0" w:color="auto"/>
+                    <w:bottom w:val="single" w:sz="4" w:space="0" w:color="auto"/>
+                    <w:right w:val="single" w:sz="4" w:space="0" w:color="auto"/>
+                  </w:tcBorders>
                   <w:hideMark/>
                 </w:tcPr>
                 <w:p>
                   <w:pPr>
+                    <w:spacing w:line="240" w:lineRule="auto"/>
                     <w:rPr>
                       <w:sz w:val="14"/>
                     </w:rPr>
@@ -3839,10 +4507,17 @@
               <w:tc>
                 <w:tcPr>
                   <w:tcW w:w="7110" w:type="dxa"/>
+                  <w:tcBorders>
+                    <w:top w:val="single" w:sz="4" w:space="0" w:color="auto"/>
+                    <w:left w:val="single" w:sz="4" w:space="0" w:color="auto"/>
+                    <w:bottom w:val="single" w:sz="4" w:space="0" w:color="auto"/>
+                    <w:right w:val="single" w:sz="4" w:space="0" w:color="auto"/>
+                  </w:tcBorders>
                   <w:hideMark/>
                 </w:tcPr>
                 <w:p>
                   <w:pPr>
+                    <w:spacing w:line="240" w:lineRule="auto"/>
                     <w:rPr>
                       <w:sz w:val="14"/>
                       <w:lang w:val="en-US"/>
@@ -3862,6 +4537,12 @@
               <w:tc>
                 <w:tcPr>
                   <w:tcW w:w="236" w:type="dxa"/>
+                  <w:tcBorders>
+                    <w:top w:val="single" w:sz="4" w:space="0" w:color="auto"/>
+                    <w:left w:val="single" w:sz="4" w:space="0" w:color="auto"/>
+                    <w:bottom w:val="single" w:sz="4" w:space="0" w:color="auto"/>
+                    <w:right w:val="single" w:sz="4" w:space="0" w:color="auto"/>
+                  </w:tcBorders>
                   <w:hideMark/>
                 </w:tcPr>
                 <w:p>
@@ -3876,10 +4557,17 @@
               <w:tc>
                 <w:tcPr>
                   <w:tcW w:w="360" w:type="dxa"/>
+                  <w:tcBorders>
+                    <w:top w:val="single" w:sz="4" w:space="0" w:color="auto"/>
+                    <w:left w:val="single" w:sz="4" w:space="0" w:color="auto"/>
+                    <w:bottom w:val="single" w:sz="4" w:space="0" w:color="auto"/>
+                    <w:right w:val="single" w:sz="4" w:space="0" w:color="auto"/>
+                  </w:tcBorders>
                   <w:hideMark/>
                 </w:tcPr>
                 <w:p>
                   <w:pPr>
+                    <w:spacing w:line="240" w:lineRule="auto"/>
                     <w:rPr>
                       <w:sz w:val="14"/>
                     </w:rPr>
@@ -3895,10 +4583,17 @@
               <w:tc>
                 <w:tcPr>
                   <w:tcW w:w="907" w:type="dxa"/>
+                  <w:tcBorders>
+                    <w:top w:val="single" w:sz="4" w:space="0" w:color="auto"/>
+                    <w:left w:val="single" w:sz="4" w:space="0" w:color="auto"/>
+                    <w:bottom w:val="single" w:sz="4" w:space="0" w:color="auto"/>
+                    <w:right w:val="single" w:sz="4" w:space="0" w:color="auto"/>
+                  </w:tcBorders>
                   <w:hideMark/>
                 </w:tcPr>
                 <w:p>
                   <w:pPr>
+                    <w:spacing w:line="240" w:lineRule="auto"/>
                     <w:rPr>
                       <w:sz w:val="14"/>
                     </w:rPr>
@@ -3914,10 +4609,17 @@
               <w:tc>
                 <w:tcPr>
                   <w:tcW w:w="7110" w:type="dxa"/>
+                  <w:tcBorders>
+                    <w:top w:val="single" w:sz="4" w:space="0" w:color="auto"/>
+                    <w:left w:val="single" w:sz="4" w:space="0" w:color="auto"/>
+                    <w:bottom w:val="single" w:sz="4" w:space="0" w:color="auto"/>
+                    <w:right w:val="single" w:sz="4" w:space="0" w:color="auto"/>
+                  </w:tcBorders>
                   <w:hideMark/>
                 </w:tcPr>
                 <w:p>
                   <w:pPr>
+                    <w:spacing w:line="240" w:lineRule="auto"/>
                     <w:rPr>
                       <w:sz w:val="14"/>
                     </w:rPr>
@@ -3965,6 +4667,12 @@
               <w:tc>
                 <w:tcPr>
                   <w:tcW w:w="236" w:type="dxa"/>
+                  <w:tcBorders>
+                    <w:top w:val="single" w:sz="4" w:space="0" w:color="auto"/>
+                    <w:left w:val="single" w:sz="4" w:space="0" w:color="auto"/>
+                    <w:bottom w:val="single" w:sz="4" w:space="0" w:color="auto"/>
+                    <w:right w:val="single" w:sz="4" w:space="0" w:color="auto"/>
+                  </w:tcBorders>
                   <w:hideMark/>
                 </w:tcPr>
                 <w:p>
@@ -3978,10 +4686,17 @@
               <w:tc>
                 <w:tcPr>
                   <w:tcW w:w="360" w:type="dxa"/>
+                  <w:tcBorders>
+                    <w:top w:val="single" w:sz="4" w:space="0" w:color="auto"/>
+                    <w:left w:val="single" w:sz="4" w:space="0" w:color="auto"/>
+                    <w:bottom w:val="single" w:sz="4" w:space="0" w:color="auto"/>
+                    <w:right w:val="single" w:sz="4" w:space="0" w:color="auto"/>
+                  </w:tcBorders>
                   <w:hideMark/>
                 </w:tcPr>
                 <w:p>
                   <w:pPr>
+                    <w:spacing w:line="240" w:lineRule="auto"/>
                     <w:rPr>
                       <w:sz w:val="14"/>
                     </w:rPr>
@@ -3997,10 +4712,17 @@
               <w:tc>
                 <w:tcPr>
                   <w:tcW w:w="907" w:type="dxa"/>
+                  <w:tcBorders>
+                    <w:top w:val="single" w:sz="4" w:space="0" w:color="auto"/>
+                    <w:left w:val="single" w:sz="4" w:space="0" w:color="auto"/>
+                    <w:bottom w:val="single" w:sz="4" w:space="0" w:color="auto"/>
+                    <w:right w:val="single" w:sz="4" w:space="0" w:color="auto"/>
+                  </w:tcBorders>
                   <w:hideMark/>
                 </w:tcPr>
                 <w:p>
                   <w:pPr>
+                    <w:spacing w:line="240" w:lineRule="auto"/>
                     <w:rPr>
                       <w:sz w:val="14"/>
                     </w:rPr>
@@ -4016,10 +4738,17 @@
               <w:tc>
                 <w:tcPr>
                   <w:tcW w:w="7110" w:type="dxa"/>
+                  <w:tcBorders>
+                    <w:top w:val="single" w:sz="4" w:space="0" w:color="auto"/>
+                    <w:left w:val="single" w:sz="4" w:space="0" w:color="auto"/>
+                    <w:bottom w:val="single" w:sz="4" w:space="0" w:color="auto"/>
+                    <w:right w:val="single" w:sz="4" w:space="0" w:color="auto"/>
+                  </w:tcBorders>
                   <w:hideMark/>
                 </w:tcPr>
                 <w:p>
                   <w:pPr>
+                    <w:spacing w:line="240" w:lineRule="auto"/>
                     <w:rPr>
                       <w:sz w:val="14"/>
                       <w:lang w:val="en-US"/>
@@ -4039,6 +4768,12 @@
               <w:tc>
                 <w:tcPr>
                   <w:tcW w:w="236" w:type="dxa"/>
+                  <w:tcBorders>
+                    <w:top w:val="single" w:sz="4" w:space="0" w:color="auto"/>
+                    <w:left w:val="single" w:sz="4" w:space="0" w:color="auto"/>
+                    <w:bottom w:val="single" w:sz="4" w:space="0" w:color="auto"/>
+                    <w:right w:val="single" w:sz="4" w:space="0" w:color="auto"/>
+                  </w:tcBorders>
                   <w:hideMark/>
                 </w:tcPr>
                 <w:p>
@@ -4053,10 +4788,17 @@
               <w:tc>
                 <w:tcPr>
                   <w:tcW w:w="360" w:type="dxa"/>
+                  <w:tcBorders>
+                    <w:top w:val="single" w:sz="4" w:space="0" w:color="auto"/>
+                    <w:left w:val="single" w:sz="4" w:space="0" w:color="auto"/>
+                    <w:bottom w:val="single" w:sz="4" w:space="0" w:color="auto"/>
+                    <w:right w:val="single" w:sz="4" w:space="0" w:color="auto"/>
+                  </w:tcBorders>
                   <w:hideMark/>
                 </w:tcPr>
                 <w:p>
                   <w:pPr>
+                    <w:spacing w:line="240" w:lineRule="auto"/>
                     <w:rPr>
                       <w:sz w:val="14"/>
                     </w:rPr>
@@ -4072,10 +4814,17 @@
               <w:tc>
                 <w:tcPr>
                   <w:tcW w:w="907" w:type="dxa"/>
+                  <w:tcBorders>
+                    <w:top w:val="single" w:sz="4" w:space="0" w:color="auto"/>
+                    <w:left w:val="single" w:sz="4" w:space="0" w:color="auto"/>
+                    <w:bottom w:val="single" w:sz="4" w:space="0" w:color="auto"/>
+                    <w:right w:val="single" w:sz="4" w:space="0" w:color="auto"/>
+                  </w:tcBorders>
                   <w:hideMark/>
                 </w:tcPr>
                 <w:p>
                   <w:pPr>
+                    <w:spacing w:line="240" w:lineRule="auto"/>
                     <w:rPr>
                       <w:sz w:val="14"/>
                     </w:rPr>
@@ -4091,10 +4840,17 @@
               <w:tc>
                 <w:tcPr>
                   <w:tcW w:w="7110" w:type="dxa"/>
+                  <w:tcBorders>
+                    <w:top w:val="single" w:sz="4" w:space="0" w:color="auto"/>
+                    <w:left w:val="single" w:sz="4" w:space="0" w:color="auto"/>
+                    <w:bottom w:val="single" w:sz="4" w:space="0" w:color="auto"/>
+                    <w:right w:val="single" w:sz="4" w:space="0" w:color="auto"/>
+                  </w:tcBorders>
                   <w:hideMark/>
                 </w:tcPr>
                 <w:p>
                   <w:pPr>
+                    <w:spacing w:line="240" w:lineRule="auto"/>
                     <w:rPr>
                       <w:sz w:val="14"/>
                       <w:lang w:val="en-US"/>
@@ -4114,6 +4870,12 @@
               <w:tc>
                 <w:tcPr>
                   <w:tcW w:w="236" w:type="dxa"/>
+                  <w:tcBorders>
+                    <w:top w:val="single" w:sz="4" w:space="0" w:color="auto"/>
+                    <w:left w:val="single" w:sz="4" w:space="0" w:color="auto"/>
+                    <w:bottom w:val="single" w:sz="4" w:space="0" w:color="auto"/>
+                    <w:right w:val="single" w:sz="4" w:space="0" w:color="auto"/>
+                  </w:tcBorders>
                   <w:hideMark/>
                 </w:tcPr>
                 <w:p>
@@ -4128,10 +4890,17 @@
               <w:tc>
                 <w:tcPr>
                   <w:tcW w:w="360" w:type="dxa"/>
+                  <w:tcBorders>
+                    <w:top w:val="single" w:sz="4" w:space="0" w:color="auto"/>
+                    <w:left w:val="single" w:sz="4" w:space="0" w:color="auto"/>
+                    <w:bottom w:val="single" w:sz="4" w:space="0" w:color="auto"/>
+                    <w:right w:val="single" w:sz="4" w:space="0" w:color="auto"/>
+                  </w:tcBorders>
                   <w:hideMark/>
                 </w:tcPr>
                 <w:p>
                   <w:pPr>
+                    <w:spacing w:line="240" w:lineRule="auto"/>
                     <w:rPr>
                       <w:sz w:val="14"/>
                     </w:rPr>
@@ -4147,10 +4916,17 @@
               <w:tc>
                 <w:tcPr>
                   <w:tcW w:w="907" w:type="dxa"/>
+                  <w:tcBorders>
+                    <w:top w:val="single" w:sz="4" w:space="0" w:color="auto"/>
+                    <w:left w:val="single" w:sz="4" w:space="0" w:color="auto"/>
+                    <w:bottom w:val="single" w:sz="4" w:space="0" w:color="auto"/>
+                    <w:right w:val="single" w:sz="4" w:space="0" w:color="auto"/>
+                  </w:tcBorders>
                   <w:hideMark/>
                 </w:tcPr>
                 <w:p>
                   <w:pPr>
+                    <w:spacing w:line="240" w:lineRule="auto"/>
                     <w:rPr>
                       <w:sz w:val="14"/>
                     </w:rPr>
@@ -4166,10 +4942,17 @@
               <w:tc>
                 <w:tcPr>
                   <w:tcW w:w="7110" w:type="dxa"/>
+                  <w:tcBorders>
+                    <w:top w:val="single" w:sz="4" w:space="0" w:color="auto"/>
+                    <w:left w:val="single" w:sz="4" w:space="0" w:color="auto"/>
+                    <w:bottom w:val="single" w:sz="4" w:space="0" w:color="auto"/>
+                    <w:right w:val="single" w:sz="4" w:space="0" w:color="auto"/>
+                  </w:tcBorders>
                   <w:hideMark/>
                 </w:tcPr>
                 <w:p>
                   <w:pPr>
+                    <w:spacing w:line="240" w:lineRule="auto"/>
                     <w:rPr>
                       <w:sz w:val="14"/>
                     </w:rPr>
@@ -4190,10 +4973,17 @@
                 <w:tcPr>
                   <w:tcW w:w="8613" w:type="dxa"/>
                   <w:gridSpan w:val="4"/>
+                  <w:tcBorders>
+                    <w:top w:val="single" w:sz="4" w:space="0" w:color="auto"/>
+                    <w:left w:val="single" w:sz="4" w:space="0" w:color="auto"/>
+                    <w:bottom w:val="single" w:sz="4" w:space="0" w:color="auto"/>
+                    <w:right w:val="single" w:sz="4" w:space="0" w:color="auto"/>
+                  </w:tcBorders>
                   <w:hideMark/>
                 </w:tcPr>
                 <w:p>
                   <w:pPr>
+                    <w:spacing w:line="240" w:lineRule="auto"/>
                     <w:rPr>
                       <w:sz w:val="14"/>
                     </w:rPr>
@@ -4211,6 +5001,12 @@
               <w:tc>
                 <w:tcPr>
                   <w:tcW w:w="236" w:type="dxa"/>
+                  <w:tcBorders>
+                    <w:top w:val="single" w:sz="4" w:space="0" w:color="auto"/>
+                    <w:left w:val="single" w:sz="4" w:space="0" w:color="auto"/>
+                    <w:bottom w:val="single" w:sz="4" w:space="0" w:color="auto"/>
+                    <w:right w:val="single" w:sz="4" w:space="0" w:color="auto"/>
+                  </w:tcBorders>
                   <w:hideMark/>
                 </w:tcPr>
                 <w:p>
@@ -4225,10 +5021,17 @@
                 <w:tcPr>
                   <w:tcW w:w="1267" w:type="dxa"/>
                   <w:gridSpan w:val="2"/>
+                  <w:tcBorders>
+                    <w:top w:val="single" w:sz="4" w:space="0" w:color="auto"/>
+                    <w:left w:val="single" w:sz="4" w:space="0" w:color="auto"/>
+                    <w:bottom w:val="single" w:sz="4" w:space="0" w:color="auto"/>
+                    <w:right w:val="single" w:sz="4" w:space="0" w:color="auto"/>
+                  </w:tcBorders>
                   <w:hideMark/>
                 </w:tcPr>
                 <w:p>
                   <w:pPr>
+                    <w:spacing w:line="240" w:lineRule="auto"/>
                     <w:rPr>
                       <w:sz w:val="14"/>
                     </w:rPr>
@@ -4244,10 +5047,17 @@
               <w:tc>
                 <w:tcPr>
                   <w:tcW w:w="7110" w:type="dxa"/>
+                  <w:tcBorders>
+                    <w:top w:val="single" w:sz="4" w:space="0" w:color="auto"/>
+                    <w:left w:val="single" w:sz="4" w:space="0" w:color="auto"/>
+                    <w:bottom w:val="single" w:sz="4" w:space="0" w:color="auto"/>
+                    <w:right w:val="single" w:sz="4" w:space="0" w:color="auto"/>
+                  </w:tcBorders>
                   <w:hideMark/>
                 </w:tcPr>
                 <w:p>
                   <w:pPr>
+                    <w:spacing w:line="240" w:lineRule="auto"/>
                     <w:rPr>
                       <w:sz w:val="14"/>
                       <w:lang w:val="en-US"/>
@@ -4267,6 +5077,12 @@
               <w:tc>
                 <w:tcPr>
                   <w:tcW w:w="236" w:type="dxa"/>
+                  <w:tcBorders>
+                    <w:top w:val="single" w:sz="4" w:space="0" w:color="auto"/>
+                    <w:left w:val="single" w:sz="4" w:space="0" w:color="auto"/>
+                    <w:bottom w:val="single" w:sz="4" w:space="0" w:color="auto"/>
+                    <w:right w:val="single" w:sz="4" w:space="0" w:color="auto"/>
+                  </w:tcBorders>
                   <w:hideMark/>
                 </w:tcPr>
                 <w:p>
@@ -4282,10 +5098,17 @@
                 <w:tcPr>
                   <w:tcW w:w="1267" w:type="dxa"/>
                   <w:gridSpan w:val="2"/>
+                  <w:tcBorders>
+                    <w:top w:val="single" w:sz="4" w:space="0" w:color="auto"/>
+                    <w:left w:val="single" w:sz="4" w:space="0" w:color="auto"/>
+                    <w:bottom w:val="single" w:sz="4" w:space="0" w:color="auto"/>
+                    <w:right w:val="single" w:sz="4" w:space="0" w:color="auto"/>
+                  </w:tcBorders>
                   <w:hideMark/>
                 </w:tcPr>
                 <w:p>
                   <w:pPr>
+                    <w:spacing w:line="240" w:lineRule="auto"/>
                     <w:rPr>
                       <w:sz w:val="14"/>
                     </w:rPr>
@@ -4301,10 +5124,17 @@
               <w:tc>
                 <w:tcPr>
                   <w:tcW w:w="7110" w:type="dxa"/>
+                  <w:tcBorders>
+                    <w:top w:val="single" w:sz="4" w:space="0" w:color="auto"/>
+                    <w:left w:val="single" w:sz="4" w:space="0" w:color="auto"/>
+                    <w:bottom w:val="single" w:sz="4" w:space="0" w:color="auto"/>
+                    <w:right w:val="single" w:sz="4" w:space="0" w:color="auto"/>
+                  </w:tcBorders>
                   <w:hideMark/>
                 </w:tcPr>
                 <w:p>
                   <w:pPr>
+                    <w:spacing w:line="240" w:lineRule="auto"/>
                     <w:rPr>
                       <w:sz w:val="14"/>
                     </w:rPr>
@@ -4324,6 +5154,12 @@
               <w:tc>
                 <w:tcPr>
                   <w:tcW w:w="236" w:type="dxa"/>
+                  <w:tcBorders>
+                    <w:top w:val="single" w:sz="4" w:space="0" w:color="auto"/>
+                    <w:left w:val="single" w:sz="4" w:space="0" w:color="auto"/>
+                    <w:bottom w:val="single" w:sz="4" w:space="0" w:color="auto"/>
+                    <w:right w:val="single" w:sz="4" w:space="0" w:color="auto"/>
+                  </w:tcBorders>
                   <w:hideMark/>
                 </w:tcPr>
                 <w:p>
@@ -4338,10 +5174,17 @@
                 <w:tcPr>
                   <w:tcW w:w="1267" w:type="dxa"/>
                   <w:gridSpan w:val="2"/>
+                  <w:tcBorders>
+                    <w:top w:val="single" w:sz="4" w:space="0" w:color="auto"/>
+                    <w:left w:val="single" w:sz="4" w:space="0" w:color="auto"/>
+                    <w:bottom w:val="single" w:sz="4" w:space="0" w:color="auto"/>
+                    <w:right w:val="single" w:sz="4" w:space="0" w:color="auto"/>
+                  </w:tcBorders>
                   <w:hideMark/>
                 </w:tcPr>
                 <w:p>
                   <w:pPr>
+                    <w:spacing w:line="240" w:lineRule="auto"/>
                     <w:rPr>
                       <w:sz w:val="14"/>
                     </w:rPr>
@@ -4357,10 +5200,17 @@
               <w:tc>
                 <w:tcPr>
                   <w:tcW w:w="7110" w:type="dxa"/>
+                  <w:tcBorders>
+                    <w:top w:val="single" w:sz="4" w:space="0" w:color="auto"/>
+                    <w:left w:val="single" w:sz="4" w:space="0" w:color="auto"/>
+                    <w:bottom w:val="single" w:sz="4" w:space="0" w:color="auto"/>
+                    <w:right w:val="single" w:sz="4" w:space="0" w:color="auto"/>
+                  </w:tcBorders>
                   <w:hideMark/>
                 </w:tcPr>
                 <w:p>
                   <w:pPr>
+                    <w:spacing w:line="240" w:lineRule="auto"/>
                     <w:rPr>
                       <w:sz w:val="14"/>
                       <w:lang w:val="en-US"/>
@@ -4380,6 +5230,12 @@
               <w:tc>
                 <w:tcPr>
                   <w:tcW w:w="236" w:type="dxa"/>
+                  <w:tcBorders>
+                    <w:top w:val="single" w:sz="4" w:space="0" w:color="auto"/>
+                    <w:left w:val="single" w:sz="4" w:space="0" w:color="auto"/>
+                    <w:bottom w:val="single" w:sz="4" w:space="0" w:color="auto"/>
+                    <w:right w:val="single" w:sz="4" w:space="0" w:color="auto"/>
+                  </w:tcBorders>
                   <w:hideMark/>
                 </w:tcPr>
                 <w:p>
@@ -4395,10 +5251,17 @@
                 <w:tcPr>
                   <w:tcW w:w="1267" w:type="dxa"/>
                   <w:gridSpan w:val="2"/>
+                  <w:tcBorders>
+                    <w:top w:val="single" w:sz="4" w:space="0" w:color="auto"/>
+                    <w:left w:val="single" w:sz="4" w:space="0" w:color="auto"/>
+                    <w:bottom w:val="single" w:sz="4" w:space="0" w:color="auto"/>
+                    <w:right w:val="single" w:sz="4" w:space="0" w:color="auto"/>
+                  </w:tcBorders>
                   <w:hideMark/>
                 </w:tcPr>
                 <w:p>
                   <w:pPr>
+                    <w:spacing w:line="240" w:lineRule="auto"/>
                     <w:rPr>
                       <w:sz w:val="14"/>
                     </w:rPr>
@@ -4414,10 +5277,17 @@
               <w:tc>
                 <w:tcPr>
                   <w:tcW w:w="7110" w:type="dxa"/>
+                  <w:tcBorders>
+                    <w:top w:val="single" w:sz="4" w:space="0" w:color="auto"/>
+                    <w:left w:val="single" w:sz="4" w:space="0" w:color="auto"/>
+                    <w:bottom w:val="single" w:sz="4" w:space="0" w:color="auto"/>
+                    <w:right w:val="single" w:sz="4" w:space="0" w:color="auto"/>
+                  </w:tcBorders>
                   <w:hideMark/>
                 </w:tcPr>
                 <w:p>
                   <w:pPr>
+                    <w:spacing w:line="240" w:lineRule="auto"/>
                     <w:rPr>
                       <w:sz w:val="14"/>
                       <w:lang w:val="en-US"/>
@@ -4437,6 +5307,12 @@
               <w:tc>
                 <w:tcPr>
                   <w:tcW w:w="236" w:type="dxa"/>
+                  <w:tcBorders>
+                    <w:top w:val="single" w:sz="4" w:space="0" w:color="auto"/>
+                    <w:left w:val="single" w:sz="4" w:space="0" w:color="auto"/>
+                    <w:bottom w:val="single" w:sz="4" w:space="0" w:color="auto"/>
+                    <w:right w:val="single" w:sz="4" w:space="0" w:color="auto"/>
+                  </w:tcBorders>
                   <w:hideMark/>
                 </w:tcPr>
                 <w:p>
@@ -4452,10 +5328,17 @@
                 <w:tcPr>
                   <w:tcW w:w="1267" w:type="dxa"/>
                   <w:gridSpan w:val="2"/>
+                  <w:tcBorders>
+                    <w:top w:val="single" w:sz="4" w:space="0" w:color="auto"/>
+                    <w:left w:val="single" w:sz="4" w:space="0" w:color="auto"/>
+                    <w:bottom w:val="single" w:sz="4" w:space="0" w:color="auto"/>
+                    <w:right w:val="single" w:sz="4" w:space="0" w:color="auto"/>
+                  </w:tcBorders>
                   <w:hideMark/>
                 </w:tcPr>
                 <w:p>
                   <w:pPr>
+                    <w:spacing w:line="240" w:lineRule="auto"/>
                     <w:rPr>
                       <w:sz w:val="14"/>
                     </w:rPr>
@@ -4471,10 +5354,17 @@
               <w:tc>
                 <w:tcPr>
                   <w:tcW w:w="7110" w:type="dxa"/>
+                  <w:tcBorders>
+                    <w:top w:val="single" w:sz="4" w:space="0" w:color="auto"/>
+                    <w:left w:val="single" w:sz="4" w:space="0" w:color="auto"/>
+                    <w:bottom w:val="single" w:sz="4" w:space="0" w:color="auto"/>
+                    <w:right w:val="single" w:sz="4" w:space="0" w:color="auto"/>
+                  </w:tcBorders>
                   <w:hideMark/>
                 </w:tcPr>
                 <w:p>
                   <w:pPr>
+                    <w:spacing w:line="240" w:lineRule="auto"/>
                     <w:rPr>
                       <w:sz w:val="14"/>
                       <w:lang w:val="en-US"/>
@@ -4493,6 +5383,7 @@
           </w:tbl>
           <w:p>
             <w:pPr>
+              <w:spacing w:line="240" w:lineRule="auto"/>
               <w:rPr>
                 <w:sz w:val="16"/>
                 <w:lang w:val="en-US"/>
@@ -4505,9 +5396,17 @@
         <w:tc>
           <w:tcPr>
             <w:tcW w:w="2972" w:type="dxa"/>
+            <w:tcBorders>
+              <w:top w:val="single" w:sz="4" w:space="0" w:color="auto"/>
+              <w:left w:val="single" w:sz="4" w:space="0" w:color="auto"/>
+              <w:bottom w:val="single" w:sz="4" w:space="0" w:color="auto"/>
+              <w:right w:val="single" w:sz="4" w:space="0" w:color="auto"/>
+            </w:tcBorders>
+            <w:hideMark/>
           </w:tcPr>
           <w:p>
             <w:pPr>
+              <w:spacing w:line="240" w:lineRule="auto"/>
               <w:rPr>
                 <w:sz w:val="16"/>
                 <w:lang w:val="en-US"/>
@@ -4525,9 +5424,16 @@
         <w:tc>
           <w:tcPr>
             <w:tcW w:w="5522" w:type="dxa"/>
+            <w:tcBorders>
+              <w:top w:val="single" w:sz="4" w:space="0" w:color="auto"/>
+              <w:left w:val="single" w:sz="4" w:space="0" w:color="auto"/>
+              <w:bottom w:val="single" w:sz="4" w:space="0" w:color="auto"/>
+              <w:right w:val="single" w:sz="4" w:space="0" w:color="auto"/>
+            </w:tcBorders>
           </w:tcPr>
           <w:p>
             <w:pPr>
+              <w:spacing w:line="240" w:lineRule="auto"/>
               <w:rPr>
                 <w:sz w:val="16"/>
                 <w:lang w:val="en-US"/>
@@ -4536,6 +5442,7 @@
           </w:p>
           <w:p>
             <w:pPr>
+              <w:spacing w:line="240" w:lineRule="auto"/>
               <w:rPr>
                 <w:sz w:val="16"/>
                 <w:lang w:val="en-US"/>
@@ -4553,6 +5460,7 @@
           </w:p>
           <w:p>
             <w:pPr>
+              <w:spacing w:line="240" w:lineRule="auto"/>
               <w:rPr>
                 <w:sz w:val="16"/>
                 <w:lang w:val="en-US"/>
@@ -4562,24 +5470,31 @@
           <w:tbl>
             <w:tblPr>
               <w:tblStyle w:val="Tablaconcuadrcula"/>
-              <w:tblW w:w="8588" w:type="dxa"/>
+              <w:tblW w:w="8595" w:type="dxa"/>
               <w:tblLayout w:type="fixed"/>
               <w:tblLook w:val="04A0" w:firstRow="1" w:lastRow="0" w:firstColumn="1" w:lastColumn="0" w:noHBand="0" w:noVBand="1"/>
             </w:tblPr>
             <w:tblGrid>
               <w:gridCol w:w="236"/>
-              <w:gridCol w:w="1257"/>
-              <w:gridCol w:w="7095"/>
+              <w:gridCol w:w="1258"/>
+              <w:gridCol w:w="7101"/>
             </w:tblGrid>
             <w:tr>
               <w:tc>
                 <w:tcPr>
                   <w:tcW w:w="8588" w:type="dxa"/>
                   <w:gridSpan w:val="3"/>
+                  <w:tcBorders>
+                    <w:top w:val="single" w:sz="4" w:space="0" w:color="auto"/>
+                    <w:left w:val="single" w:sz="4" w:space="0" w:color="auto"/>
+                    <w:bottom w:val="single" w:sz="4" w:space="0" w:color="auto"/>
+                    <w:right w:val="single" w:sz="4" w:space="0" w:color="auto"/>
+                  </w:tcBorders>
                   <w:hideMark/>
                 </w:tcPr>
                 <w:p>
                   <w:pPr>
+                    <w:spacing w:line="240" w:lineRule="auto"/>
                     <w:rPr>
                       <w:sz w:val="14"/>
                     </w:rPr>
@@ -4597,6 +5512,12 @@
               <w:tc>
                 <w:tcPr>
                   <w:tcW w:w="236" w:type="dxa"/>
+                  <w:tcBorders>
+                    <w:top w:val="single" w:sz="4" w:space="0" w:color="auto"/>
+                    <w:left w:val="single" w:sz="4" w:space="0" w:color="auto"/>
+                    <w:bottom w:val="single" w:sz="4" w:space="0" w:color="auto"/>
+                    <w:right w:val="single" w:sz="4" w:space="0" w:color="auto"/>
+                  </w:tcBorders>
                   <w:hideMark/>
                 </w:tcPr>
                 <w:p>
@@ -4610,10 +5531,17 @@
               <w:tc>
                 <w:tcPr>
                   <w:tcW w:w="1257" w:type="dxa"/>
+                  <w:tcBorders>
+                    <w:top w:val="single" w:sz="4" w:space="0" w:color="auto"/>
+                    <w:left w:val="single" w:sz="4" w:space="0" w:color="auto"/>
+                    <w:bottom w:val="single" w:sz="4" w:space="0" w:color="auto"/>
+                    <w:right w:val="single" w:sz="4" w:space="0" w:color="auto"/>
+                  </w:tcBorders>
                   <w:hideMark/>
                 </w:tcPr>
                 <w:p>
                   <w:pPr>
+                    <w:spacing w:line="240" w:lineRule="auto"/>
                     <w:rPr>
                       <w:sz w:val="14"/>
                     </w:rPr>
@@ -4629,10 +5557,17 @@
               <w:tc>
                 <w:tcPr>
                   <w:tcW w:w="7095" w:type="dxa"/>
+                  <w:tcBorders>
+                    <w:top w:val="single" w:sz="4" w:space="0" w:color="auto"/>
+                    <w:left w:val="single" w:sz="4" w:space="0" w:color="auto"/>
+                    <w:bottom w:val="single" w:sz="4" w:space="0" w:color="auto"/>
+                    <w:right w:val="single" w:sz="4" w:space="0" w:color="auto"/>
+                  </w:tcBorders>
                   <w:hideMark/>
                 </w:tcPr>
                 <w:p>
                   <w:pPr>
+                    <w:spacing w:line="240" w:lineRule="auto"/>
                     <w:rPr>
                       <w:sz w:val="14"/>
                     </w:rPr>
@@ -4680,6 +5615,12 @@
               <w:tc>
                 <w:tcPr>
                   <w:tcW w:w="236" w:type="dxa"/>
+                  <w:tcBorders>
+                    <w:top w:val="single" w:sz="4" w:space="0" w:color="auto"/>
+                    <w:left w:val="single" w:sz="4" w:space="0" w:color="auto"/>
+                    <w:bottom w:val="single" w:sz="4" w:space="0" w:color="auto"/>
+                    <w:right w:val="single" w:sz="4" w:space="0" w:color="auto"/>
+                  </w:tcBorders>
                   <w:hideMark/>
                 </w:tcPr>
                 <w:p>
@@ -4693,10 +5634,17 @@
               <w:tc>
                 <w:tcPr>
                   <w:tcW w:w="1257" w:type="dxa"/>
+                  <w:tcBorders>
+                    <w:top w:val="single" w:sz="4" w:space="0" w:color="auto"/>
+                    <w:left w:val="single" w:sz="4" w:space="0" w:color="auto"/>
+                    <w:bottom w:val="single" w:sz="4" w:space="0" w:color="auto"/>
+                    <w:right w:val="single" w:sz="4" w:space="0" w:color="auto"/>
+                  </w:tcBorders>
                   <w:hideMark/>
                 </w:tcPr>
                 <w:p>
                   <w:pPr>
+                    <w:spacing w:line="240" w:lineRule="auto"/>
                     <w:rPr>
                       <w:sz w:val="14"/>
                     </w:rPr>
@@ -4712,10 +5660,17 @@
               <w:tc>
                 <w:tcPr>
                   <w:tcW w:w="7095" w:type="dxa"/>
+                  <w:tcBorders>
+                    <w:top w:val="single" w:sz="4" w:space="0" w:color="auto"/>
+                    <w:left w:val="single" w:sz="4" w:space="0" w:color="auto"/>
+                    <w:bottom w:val="single" w:sz="4" w:space="0" w:color="auto"/>
+                    <w:right w:val="single" w:sz="4" w:space="0" w:color="auto"/>
+                  </w:tcBorders>
                   <w:hideMark/>
                 </w:tcPr>
                 <w:p>
                   <w:pPr>
+                    <w:spacing w:line="240" w:lineRule="auto"/>
                     <w:rPr>
                       <w:sz w:val="14"/>
                       <w:lang w:val="en-US"/>
@@ -4735,6 +5690,12 @@
               <w:tc>
                 <w:tcPr>
                   <w:tcW w:w="236" w:type="dxa"/>
+                  <w:tcBorders>
+                    <w:top w:val="single" w:sz="4" w:space="0" w:color="auto"/>
+                    <w:left w:val="single" w:sz="4" w:space="0" w:color="auto"/>
+                    <w:bottom w:val="single" w:sz="4" w:space="0" w:color="auto"/>
+                    <w:right w:val="single" w:sz="4" w:space="0" w:color="auto"/>
+                  </w:tcBorders>
                   <w:hideMark/>
                 </w:tcPr>
                 <w:p>
@@ -4749,10 +5710,17 @@
               <w:tc>
                 <w:tcPr>
                   <w:tcW w:w="1257" w:type="dxa"/>
+                  <w:tcBorders>
+                    <w:top w:val="single" w:sz="4" w:space="0" w:color="auto"/>
+                    <w:left w:val="single" w:sz="4" w:space="0" w:color="auto"/>
+                    <w:bottom w:val="single" w:sz="4" w:space="0" w:color="auto"/>
+                    <w:right w:val="single" w:sz="4" w:space="0" w:color="auto"/>
+                  </w:tcBorders>
                   <w:hideMark/>
                 </w:tcPr>
                 <w:p>
                   <w:pPr>
+                    <w:spacing w:line="240" w:lineRule="auto"/>
                     <w:rPr>
                       <w:sz w:val="14"/>
                     </w:rPr>
@@ -4768,10 +5736,17 @@
               <w:tc>
                 <w:tcPr>
                   <w:tcW w:w="7095" w:type="dxa"/>
+                  <w:tcBorders>
+                    <w:top w:val="single" w:sz="4" w:space="0" w:color="auto"/>
+                    <w:left w:val="single" w:sz="4" w:space="0" w:color="auto"/>
+                    <w:bottom w:val="single" w:sz="4" w:space="0" w:color="auto"/>
+                    <w:right w:val="single" w:sz="4" w:space="0" w:color="auto"/>
+                  </w:tcBorders>
                   <w:hideMark/>
                 </w:tcPr>
                 <w:p>
                   <w:pPr>
+                    <w:spacing w:line="240" w:lineRule="auto"/>
                     <w:rPr>
                       <w:sz w:val="14"/>
                     </w:rPr>
@@ -4805,6 +5780,12 @@
               <w:tc>
                 <w:tcPr>
                   <w:tcW w:w="236" w:type="dxa"/>
+                  <w:tcBorders>
+                    <w:top w:val="single" w:sz="4" w:space="0" w:color="auto"/>
+                    <w:left w:val="single" w:sz="4" w:space="0" w:color="auto"/>
+                    <w:bottom w:val="single" w:sz="4" w:space="0" w:color="auto"/>
+                    <w:right w:val="single" w:sz="4" w:space="0" w:color="auto"/>
+                  </w:tcBorders>
                   <w:hideMark/>
                 </w:tcPr>
                 <w:p>
@@ -4818,10 +5799,17 @@
               <w:tc>
                 <w:tcPr>
                   <w:tcW w:w="1257" w:type="dxa"/>
+                  <w:tcBorders>
+                    <w:top w:val="single" w:sz="4" w:space="0" w:color="auto"/>
+                    <w:left w:val="single" w:sz="4" w:space="0" w:color="auto"/>
+                    <w:bottom w:val="single" w:sz="4" w:space="0" w:color="auto"/>
+                    <w:right w:val="single" w:sz="4" w:space="0" w:color="auto"/>
+                  </w:tcBorders>
                   <w:hideMark/>
                 </w:tcPr>
                 <w:p>
                   <w:pPr>
+                    <w:spacing w:line="240" w:lineRule="auto"/>
                     <w:rPr>
                       <w:sz w:val="14"/>
                     </w:rPr>
@@ -4837,10 +5825,17 @@
               <w:tc>
                 <w:tcPr>
                   <w:tcW w:w="7095" w:type="dxa"/>
+                  <w:tcBorders>
+                    <w:top w:val="single" w:sz="4" w:space="0" w:color="auto"/>
+                    <w:left w:val="single" w:sz="4" w:space="0" w:color="auto"/>
+                    <w:bottom w:val="single" w:sz="4" w:space="0" w:color="auto"/>
+                    <w:right w:val="single" w:sz="4" w:space="0" w:color="auto"/>
+                  </w:tcBorders>
                   <w:hideMark/>
                 </w:tcPr>
                 <w:p>
                   <w:pPr>
+                    <w:spacing w:line="240" w:lineRule="auto"/>
                     <w:rPr>
                       <w:sz w:val="14"/>
                     </w:rPr>
@@ -4888,6 +5883,12 @@
               <w:tc>
                 <w:tcPr>
                   <w:tcW w:w="236" w:type="dxa"/>
+                  <w:tcBorders>
+                    <w:top w:val="single" w:sz="4" w:space="0" w:color="auto"/>
+                    <w:left w:val="single" w:sz="4" w:space="0" w:color="auto"/>
+                    <w:bottom w:val="single" w:sz="4" w:space="0" w:color="auto"/>
+                    <w:right w:val="single" w:sz="4" w:space="0" w:color="auto"/>
+                  </w:tcBorders>
                   <w:hideMark/>
                 </w:tcPr>
                 <w:p>
@@ -4901,10 +5902,17 @@
               <w:tc>
                 <w:tcPr>
                   <w:tcW w:w="1257" w:type="dxa"/>
+                  <w:tcBorders>
+                    <w:top w:val="single" w:sz="4" w:space="0" w:color="auto"/>
+                    <w:left w:val="single" w:sz="4" w:space="0" w:color="auto"/>
+                    <w:bottom w:val="single" w:sz="4" w:space="0" w:color="auto"/>
+                    <w:right w:val="single" w:sz="4" w:space="0" w:color="auto"/>
+                  </w:tcBorders>
                   <w:hideMark/>
                 </w:tcPr>
                 <w:p>
                   <w:pPr>
+                    <w:spacing w:line="240" w:lineRule="auto"/>
                     <w:rPr>
                       <w:sz w:val="14"/>
                     </w:rPr>
@@ -4920,10 +5928,17 @@
               <w:tc>
                 <w:tcPr>
                   <w:tcW w:w="7095" w:type="dxa"/>
+                  <w:tcBorders>
+                    <w:top w:val="single" w:sz="4" w:space="0" w:color="auto"/>
+                    <w:left w:val="single" w:sz="4" w:space="0" w:color="auto"/>
+                    <w:bottom w:val="single" w:sz="4" w:space="0" w:color="auto"/>
+                    <w:right w:val="single" w:sz="4" w:space="0" w:color="auto"/>
+                  </w:tcBorders>
                   <w:hideMark/>
                 </w:tcPr>
                 <w:p>
                   <w:pPr>
+                    <w:spacing w:line="240" w:lineRule="auto"/>
                     <w:rPr>
                       <w:sz w:val="14"/>
                       <w:lang w:val="en-US"/>
@@ -4943,6 +5958,12 @@
               <w:tc>
                 <w:tcPr>
                   <w:tcW w:w="236" w:type="dxa"/>
+                  <w:tcBorders>
+                    <w:top w:val="single" w:sz="4" w:space="0" w:color="auto"/>
+                    <w:left w:val="single" w:sz="4" w:space="0" w:color="auto"/>
+                    <w:bottom w:val="single" w:sz="4" w:space="0" w:color="auto"/>
+                    <w:right w:val="single" w:sz="4" w:space="0" w:color="auto"/>
+                  </w:tcBorders>
                   <w:hideMark/>
                 </w:tcPr>
                 <w:p>
@@ -4957,10 +5978,17 @@
               <w:tc>
                 <w:tcPr>
                   <w:tcW w:w="1257" w:type="dxa"/>
+                  <w:tcBorders>
+                    <w:top w:val="single" w:sz="4" w:space="0" w:color="auto"/>
+                    <w:left w:val="single" w:sz="4" w:space="0" w:color="auto"/>
+                    <w:bottom w:val="single" w:sz="4" w:space="0" w:color="auto"/>
+                    <w:right w:val="single" w:sz="4" w:space="0" w:color="auto"/>
+                  </w:tcBorders>
                   <w:hideMark/>
                 </w:tcPr>
                 <w:p>
                   <w:pPr>
+                    <w:spacing w:line="240" w:lineRule="auto"/>
                     <w:rPr>
                       <w:sz w:val="14"/>
                     </w:rPr>
@@ -4976,10 +6004,17 @@
               <w:tc>
                 <w:tcPr>
                   <w:tcW w:w="7095" w:type="dxa"/>
+                  <w:tcBorders>
+                    <w:top w:val="single" w:sz="4" w:space="0" w:color="auto"/>
+                    <w:left w:val="single" w:sz="4" w:space="0" w:color="auto"/>
+                    <w:bottom w:val="single" w:sz="4" w:space="0" w:color="auto"/>
+                    <w:right w:val="single" w:sz="4" w:space="0" w:color="auto"/>
+                  </w:tcBorders>
                   <w:hideMark/>
                 </w:tcPr>
                 <w:p>
                   <w:pPr>
+                    <w:spacing w:line="240" w:lineRule="auto"/>
                     <w:rPr>
                       <w:sz w:val="14"/>
                     </w:rPr>
@@ -5018,6 +6053,7 @@
           </w:tbl>
           <w:p>
             <w:pPr>
+              <w:spacing w:line="240" w:lineRule="auto"/>
               <w:rPr>
                 <w:sz w:val="16"/>
                 <w:lang w:val="en-US"/>
@@ -5254,10 +6290,10 @@
         <w:pStyle w:val="Prrafodelista"/>
         <w:numPr>
           <w:ilvl w:val="0"/>
-          <w:numId w:val="7"/>
+          <w:numId w:val="13"/>
         </w:numPr>
         <w:shd w:val="clear" w:color="auto" w:fill="FFFFFF"/>
-        <w:spacing w:beforeAutospacing="1" w:line="240" w:lineRule="auto"/>
+        <w:spacing w:before="100" w:beforeAutospacing="1" w:line="240" w:lineRule="auto"/>
         <w:rPr>
           <w:rFonts w:ascii="Segoe UI" w:eastAsia="Times New Roman" w:hAnsi="Segoe UI" w:cs="Segoe UI"/>
           <w:color w:val="24292E"/>
@@ -5339,10 +6375,10 @@
         <w:pStyle w:val="Prrafodelista"/>
         <w:numPr>
           <w:ilvl w:val="0"/>
-          <w:numId w:val="7"/>
+          <w:numId w:val="13"/>
         </w:numPr>
         <w:shd w:val="clear" w:color="auto" w:fill="FFFFFF"/>
-        <w:spacing w:beforeAutospacing="1" w:after="0" w:afterAutospacing="1" w:line="240" w:lineRule="auto"/>
+        <w:spacing w:before="100" w:beforeAutospacing="1" w:after="100" w:afterAutospacing="1" w:line="240" w:lineRule="auto"/>
         <w:rPr>
           <w:rFonts w:ascii="Segoe UI" w:eastAsia="Times New Roman" w:hAnsi="Segoe UI" w:cs="Segoe UI"/>
           <w:color w:val="24292E"/>
@@ -5423,10 +6459,10 @@
         <w:pStyle w:val="Prrafodelista"/>
         <w:numPr>
           <w:ilvl w:val="0"/>
-          <w:numId w:val="7"/>
+          <w:numId w:val="13"/>
         </w:numPr>
         <w:shd w:val="clear" w:color="auto" w:fill="FFFFFF"/>
-        <w:spacing w:after="0" w:afterAutospacing="1" w:line="240" w:lineRule="auto"/>
+        <w:spacing w:after="100" w:afterAutospacing="1" w:line="240" w:lineRule="auto"/>
         <w:rPr>
           <w:rFonts w:ascii="Segoe UI" w:eastAsia="Times New Roman" w:hAnsi="Segoe UI" w:cs="Segoe UI"/>
           <w:color w:val="24292E"/>
@@ -5539,10 +6575,10 @@
         <w:pStyle w:val="Prrafodelista"/>
         <w:numPr>
           <w:ilvl w:val="0"/>
-          <w:numId w:val="7"/>
+          <w:numId w:val="13"/>
         </w:numPr>
         <w:shd w:val="clear" w:color="auto" w:fill="FFFFFF"/>
-        <w:spacing w:after="0" w:afterAutospacing="1" w:line="240" w:lineRule="auto"/>
+        <w:spacing w:after="100" w:afterAutospacing="1" w:line="240" w:lineRule="auto"/>
         <w:rPr>
           <w:rFonts w:ascii="Segoe UI" w:eastAsia="Times New Roman" w:hAnsi="Segoe UI" w:cs="Segoe UI"/>
           <w:color w:val="24292E"/>
@@ -5611,10 +6647,10 @@
         <w:pStyle w:val="Prrafodelista"/>
         <w:numPr>
           <w:ilvl w:val="0"/>
-          <w:numId w:val="7"/>
+          <w:numId w:val="13"/>
         </w:numPr>
         <w:shd w:val="clear" w:color="auto" w:fill="FFFFFF"/>
-        <w:spacing w:after="0" w:afterAutospacing="1" w:line="240" w:lineRule="auto"/>
+        <w:spacing w:after="100" w:afterAutospacing="1" w:line="240" w:lineRule="auto"/>
         <w:rPr>
           <w:rFonts w:ascii="Segoe UI" w:eastAsia="Times New Roman" w:hAnsi="Segoe UI" w:cs="Segoe UI"/>
           <w:color w:val="24292E"/>
@@ -5727,10 +6763,10 @@
         <w:pStyle w:val="Prrafodelista"/>
         <w:numPr>
           <w:ilvl w:val="0"/>
-          <w:numId w:val="7"/>
+          <w:numId w:val="13"/>
         </w:numPr>
         <w:shd w:val="clear" w:color="auto" w:fill="FFFFFF"/>
-        <w:spacing w:after="0" w:afterAutospacing="1" w:line="240" w:lineRule="auto"/>
+        <w:spacing w:after="100" w:afterAutospacing="1" w:line="240" w:lineRule="auto"/>
         <w:rPr>
           <w:rFonts w:ascii="Segoe UI" w:eastAsia="Times New Roman" w:hAnsi="Segoe UI" w:cs="Segoe UI"/>
           <w:color w:val="24292E"/>
@@ -5880,6 +6916,7 @@
           <w:szCs w:val="24"/>
           <w:lang w:eastAsia="es-PE"/>
         </w:rPr>
+        <w:lastRenderedPageBreak/>
         <w:t>###</w:t>
       </w:r>
       <w:proofErr w:type="spellStart"/>
@@ -5922,10 +6959,10 @@
         <w:pStyle w:val="Prrafodelista"/>
         <w:numPr>
           <w:ilvl w:val="0"/>
-          <w:numId w:val="8"/>
+          <w:numId w:val="14"/>
         </w:numPr>
         <w:shd w:val="clear" w:color="auto" w:fill="FFFFFF"/>
-        <w:spacing w:beforeAutospacing="1" w:after="0" w:afterAutospacing="1" w:line="240" w:lineRule="auto"/>
+        <w:spacing w:before="100" w:beforeAutospacing="1" w:after="100" w:afterAutospacing="1" w:line="240" w:lineRule="auto"/>
         <w:rPr>
           <w:rFonts w:ascii="Segoe UI" w:eastAsia="Times New Roman" w:hAnsi="Segoe UI" w:cs="Segoe UI"/>
           <w:color w:val="24292E"/>
@@ -6038,10 +7075,10 @@
         <w:pStyle w:val="Prrafodelista"/>
         <w:numPr>
           <w:ilvl w:val="0"/>
-          <w:numId w:val="8"/>
+          <w:numId w:val="14"/>
         </w:numPr>
         <w:shd w:val="clear" w:color="auto" w:fill="FFFFFF"/>
-        <w:spacing w:after="0" w:afterAutospacing="1" w:line="240" w:lineRule="auto"/>
+        <w:spacing w:after="100" w:afterAutospacing="1" w:line="240" w:lineRule="auto"/>
         <w:rPr>
           <w:rFonts w:ascii="Segoe UI" w:eastAsia="Times New Roman" w:hAnsi="Segoe UI" w:cs="Segoe UI"/>
           <w:color w:val="24292E"/>
@@ -6109,7 +7146,7 @@
       <w:pPr>
         <w:pStyle w:val="Prrafodelista"/>
         <w:shd w:val="clear" w:color="auto" w:fill="FFFFFF"/>
-        <w:spacing w:after="0" w:afterAutospacing="1" w:line="240" w:lineRule="auto"/>
+        <w:spacing w:after="100" w:afterAutospacing="1" w:line="240" w:lineRule="auto"/>
         <w:ind w:left="630"/>
         <w:rPr>
           <w:rFonts w:ascii="Segoe UI" w:eastAsia="Times New Roman" w:hAnsi="Segoe UI" w:cs="Segoe UI"/>
@@ -6125,10 +7162,10 @@
         <w:pStyle w:val="Prrafodelista"/>
         <w:numPr>
           <w:ilvl w:val="0"/>
-          <w:numId w:val="8"/>
+          <w:numId w:val="14"/>
         </w:numPr>
         <w:shd w:val="clear" w:color="auto" w:fill="FFFFFF"/>
-        <w:spacing w:after="0" w:afterAutospacing="1" w:line="240" w:lineRule="auto"/>
+        <w:spacing w:after="100" w:afterAutospacing="1" w:line="240" w:lineRule="auto"/>
         <w:rPr>
           <w:rFonts w:ascii="Segoe UI" w:eastAsia="Times New Roman" w:hAnsi="Segoe UI" w:cs="Segoe UI"/>
           <w:color w:val="24292E"/>
@@ -6241,27 +7278,26 @@
         <w:pStyle w:val="Prrafodelista"/>
         <w:numPr>
           <w:ilvl w:val="0"/>
-          <w:numId w:val="8"/>
+          <w:numId w:val="14"/>
         </w:numPr>
         <w:shd w:val="clear" w:color="auto" w:fill="FFFFFF"/>
-        <w:spacing w:after="0" w:afterAutospacing="1" w:line="240" w:lineRule="auto"/>
-        <w:rPr>
-          <w:rFonts w:ascii="Segoe UI" w:eastAsia="Times New Roman" w:hAnsi="Segoe UI" w:cs="Segoe UI"/>
-          <w:color w:val="24292E"/>
-          <w:sz w:val="18"/>
-          <w:szCs w:val="24"/>
-          <w:lang w:eastAsia="es-PE"/>
-        </w:rPr>
-      </w:pPr>
-      <w:r>
-        <w:rPr>
-          <w:rFonts w:ascii="Segoe UI" w:eastAsia="Times New Roman" w:hAnsi="Segoe UI" w:cs="Segoe UI"/>
-          <w:color w:val="24292E"/>
-          <w:sz w:val="18"/>
-          <w:szCs w:val="24"/>
-          <w:lang w:eastAsia="es-PE"/>
-        </w:rPr>
-        <w:lastRenderedPageBreak/>
+        <w:spacing w:after="100" w:afterAutospacing="1" w:line="240" w:lineRule="auto"/>
+        <w:rPr>
+          <w:rFonts w:ascii="Segoe UI" w:eastAsia="Times New Roman" w:hAnsi="Segoe UI" w:cs="Segoe UI"/>
+          <w:color w:val="24292E"/>
+          <w:sz w:val="18"/>
+          <w:szCs w:val="24"/>
+          <w:lang w:eastAsia="es-PE"/>
+        </w:rPr>
+      </w:pPr>
+      <w:r>
+        <w:rPr>
+          <w:rFonts w:ascii="Segoe UI" w:eastAsia="Times New Roman" w:hAnsi="Segoe UI" w:cs="Segoe UI"/>
+          <w:color w:val="24292E"/>
+          <w:sz w:val="18"/>
+          <w:szCs w:val="24"/>
+          <w:lang w:eastAsia="es-PE"/>
+        </w:rPr>
         <w:t>*</w:t>
       </w:r>
       <w:proofErr w:type="spellStart"/>
@@ -6456,7 +7492,7 @@
         <w:pStyle w:val="Prrafodelista"/>
         <w:numPr>
           <w:ilvl w:val="0"/>
-          <w:numId w:val="8"/>
+          <w:numId w:val="14"/>
         </w:numPr>
         <w:rPr>
           <w:sz w:val="18"/>
@@ -6524,14 +7560,7 @@
           <w:rFonts w:ascii="Consolas" w:hAnsi="Consolas" w:cs="Consolas"/>
           <w:sz w:val="16"/>
         </w:rPr>
-        <w:t>,</w:t>
-      </w:r>
-      <w:r>
-        <w:rPr>
-          <w:rFonts w:ascii="Consolas" w:hAnsi="Consolas" w:cs="Consolas"/>
-          <w:sz w:val="16"/>
-        </w:rPr>
-        <w:t xml:space="preserve"> </w:t>
+        <w:t xml:space="preserve">, </w:t>
       </w:r>
       <w:r>
         <w:rPr>
@@ -6569,7 +7598,7 @@
         <w:pStyle w:val="Prrafodelista"/>
         <w:numPr>
           <w:ilvl w:val="0"/>
-          <w:numId w:val="12"/>
+          <w:numId w:val="15"/>
         </w:numPr>
         <w:shd w:val="clear" w:color="auto" w:fill="FFFFFF"/>
         <w:spacing w:after="240" w:line="240" w:lineRule="auto"/>
@@ -6676,7 +7705,7 @@
         <w:pStyle w:val="Prrafodelista"/>
         <w:numPr>
           <w:ilvl w:val="0"/>
-          <w:numId w:val="10"/>
+          <w:numId w:val="16"/>
         </w:numPr>
         <w:shd w:val="clear" w:color="auto" w:fill="FFFFFF"/>
         <w:spacing w:after="0" w:line="240" w:lineRule="auto"/>
@@ -6761,10 +7790,10 @@
         <w:pStyle w:val="Prrafodelista"/>
         <w:numPr>
           <w:ilvl w:val="0"/>
-          <w:numId w:val="9"/>
+          <w:numId w:val="17"/>
         </w:numPr>
         <w:shd w:val="clear" w:color="auto" w:fill="FFFFFF"/>
-        <w:spacing w:beforeAutospacing="1" w:after="0" w:afterAutospacing="1" w:line="240" w:lineRule="auto"/>
+        <w:spacing w:before="100" w:beforeAutospacing="1" w:after="100" w:afterAutospacing="1" w:line="240" w:lineRule="auto"/>
         <w:rPr>
           <w:rFonts w:ascii="Segoe UI" w:eastAsia="Times New Roman" w:hAnsi="Segoe UI" w:cs="Segoe UI"/>
           <w:color w:val="24292E"/>
@@ -6867,10 +7896,10 @@
         <w:pStyle w:val="Prrafodelista"/>
         <w:numPr>
           <w:ilvl w:val="0"/>
-          <w:numId w:val="9"/>
+          <w:numId w:val="17"/>
         </w:numPr>
         <w:shd w:val="clear" w:color="auto" w:fill="FFFFFF"/>
-        <w:spacing w:after="0" w:afterAutospacing="1" w:line="240" w:lineRule="auto"/>
+        <w:spacing w:after="100" w:afterAutospacing="1" w:line="240" w:lineRule="auto"/>
         <w:rPr>
           <w:rFonts w:ascii="Segoe UI" w:eastAsia="Times New Roman" w:hAnsi="Segoe UI" w:cs="Segoe UI"/>
           <w:color w:val="24292E"/>
@@ -7071,10 +8100,10 @@
         <w:pStyle w:val="Prrafodelista"/>
         <w:numPr>
           <w:ilvl w:val="0"/>
-          <w:numId w:val="9"/>
+          <w:numId w:val="17"/>
         </w:numPr>
         <w:shd w:val="clear" w:color="auto" w:fill="FFFFFF"/>
-        <w:spacing w:after="0" w:afterAutospacing="1" w:line="240" w:lineRule="auto"/>
+        <w:spacing w:after="100" w:afterAutospacing="1" w:line="240" w:lineRule="auto"/>
         <w:rPr>
           <w:rFonts w:ascii="Segoe UI" w:eastAsia="Times New Roman" w:hAnsi="Segoe UI" w:cs="Segoe UI"/>
           <w:color w:val="24292E"/>
@@ -7297,10 +8326,10 @@
         <w:pStyle w:val="Prrafodelista"/>
         <w:numPr>
           <w:ilvl w:val="0"/>
-          <w:numId w:val="9"/>
+          <w:numId w:val="17"/>
         </w:numPr>
         <w:shd w:val="clear" w:color="auto" w:fill="FFFFFF"/>
-        <w:spacing w:after="0" w:afterAutospacing="1" w:line="240" w:lineRule="auto"/>
+        <w:spacing w:after="100" w:afterAutospacing="1" w:line="240" w:lineRule="auto"/>
         <w:rPr>
           <w:rFonts w:ascii="Segoe UI" w:eastAsia="Times New Roman" w:hAnsi="Segoe UI" w:cs="Segoe UI"/>
           <w:color w:val="24292E"/>
@@ -7643,10 +8672,10 @@
         <w:pStyle w:val="Prrafodelista"/>
         <w:numPr>
           <w:ilvl w:val="0"/>
-          <w:numId w:val="9"/>
+          <w:numId w:val="17"/>
         </w:numPr>
         <w:shd w:val="clear" w:color="auto" w:fill="FFFFFF"/>
-        <w:spacing w:after="0" w:afterAutospacing="1" w:line="240" w:lineRule="auto"/>
+        <w:spacing w:after="100" w:afterAutospacing="1" w:line="240" w:lineRule="auto"/>
         <w:rPr>
           <w:rFonts w:ascii="Segoe UI" w:eastAsia="Times New Roman" w:hAnsi="Segoe UI" w:cs="Segoe UI"/>
           <w:color w:val="24292E"/>
@@ -7739,10 +8768,10 @@
         <w:pStyle w:val="Prrafodelista"/>
         <w:numPr>
           <w:ilvl w:val="0"/>
-          <w:numId w:val="9"/>
+          <w:numId w:val="17"/>
         </w:numPr>
         <w:shd w:val="clear" w:color="auto" w:fill="FFFFFF"/>
-        <w:spacing w:after="0" w:afterAutospacing="1" w:line="240" w:lineRule="auto"/>
+        <w:spacing w:after="100" w:afterAutospacing="1" w:line="240" w:lineRule="auto"/>
         <w:rPr>
           <w:rFonts w:ascii="Segoe UI" w:eastAsia="Times New Roman" w:hAnsi="Segoe UI" w:cs="Segoe UI"/>
           <w:color w:val="24292E"/>
@@ -7889,10 +8918,10 @@
         <w:pStyle w:val="Prrafodelista"/>
         <w:numPr>
           <w:ilvl w:val="0"/>
-          <w:numId w:val="9"/>
+          <w:numId w:val="17"/>
         </w:numPr>
         <w:shd w:val="clear" w:color="auto" w:fill="FFFFFF"/>
-        <w:spacing w:after="0" w:afterAutospacing="1" w:line="240" w:lineRule="auto"/>
+        <w:spacing w:after="100" w:afterAutospacing="1" w:line="240" w:lineRule="auto"/>
         <w:rPr>
           <w:rFonts w:ascii="Segoe UI" w:eastAsia="Times New Roman" w:hAnsi="Segoe UI" w:cs="Segoe UI"/>
           <w:color w:val="24292E"/>
@@ -7985,10 +9014,10 @@
         <w:pStyle w:val="Prrafodelista"/>
         <w:numPr>
           <w:ilvl w:val="0"/>
-          <w:numId w:val="9"/>
+          <w:numId w:val="17"/>
         </w:numPr>
         <w:shd w:val="clear" w:color="auto" w:fill="FFFFFF"/>
-        <w:spacing w:after="0" w:afterAutospacing="1" w:line="240" w:lineRule="auto"/>
+        <w:spacing w:after="100" w:afterAutospacing="1" w:line="240" w:lineRule="auto"/>
         <w:rPr>
           <w:rFonts w:ascii="Segoe UI" w:eastAsia="Times New Roman" w:hAnsi="Segoe UI" w:cs="Segoe UI"/>
           <w:color w:val="24292E"/>
@@ -8101,7 +9130,7 @@
       <w:pPr>
         <w:numPr>
           <w:ilvl w:val="0"/>
-          <w:numId w:val="6"/>
+          <w:numId w:val="18"/>
         </w:numPr>
         <w:shd w:val="clear" w:color="auto" w:fill="FFFFFF"/>
         <w:spacing w:before="100" w:beforeAutospacing="1" w:after="100" w:afterAutospacing="1" w:line="240" w:lineRule="auto"/>
@@ -8117,11 +9146,11 @@
       <w:hyperlink r:id="rId10" w:history="1">
         <w:r>
           <w:rPr>
+            <w:rStyle w:val="Hipervnculo"/>
             <w:rFonts w:ascii="Segoe UI" w:eastAsia="Times New Roman" w:hAnsi="Segoe UI" w:cs="Segoe UI"/>
             <w:color w:val="0366D6"/>
             <w:sz w:val="18"/>
             <w:szCs w:val="24"/>
-            <w:u w:val="single"/>
             <w:lang w:val="en-US" w:eastAsia="es-PE"/>
           </w:rPr>
           <w:t xml:space="preserve">Pro </w:t>
@@ -8129,11 +9158,11 @@
         <w:proofErr w:type="spellStart"/>
         <w:r>
           <w:rPr>
+            <w:rStyle w:val="Hipervnculo"/>
             <w:rFonts w:ascii="Segoe UI" w:eastAsia="Times New Roman" w:hAnsi="Segoe UI" w:cs="Segoe UI"/>
             <w:color w:val="0366D6"/>
             <w:sz w:val="18"/>
             <w:szCs w:val="24"/>
-            <w:u w:val="single"/>
             <w:lang w:val="en-US" w:eastAsia="es-PE"/>
           </w:rPr>
           <w:t>Git</w:t>
@@ -8244,6 +9273,7 @@
         </w:rPr>
       </w:pPr>
     </w:p>
+    <w:p/>
     <w:sectPr>
       <w:pgSz w:w="11906" w:h="16838"/>
       <w:pgMar w:top="1417" w:right="1701" w:bottom="1417" w:left="1701" w:header="708" w:footer="708" w:gutter="0"/>
@@ -9971,6 +11001,78 @@
   </w:num>
   <w:num w:numId="12">
     <w:abstractNumId w:val="0"/>
+  </w:num>
+  <w:num w:numId="13">
+    <w:abstractNumId w:val="4"/>
+    <w:lvlOverride w:ilvl="0"/>
+    <w:lvlOverride w:ilvl="1"/>
+    <w:lvlOverride w:ilvl="2"/>
+    <w:lvlOverride w:ilvl="3"/>
+    <w:lvlOverride w:ilvl="4"/>
+    <w:lvlOverride w:ilvl="5"/>
+    <w:lvlOverride w:ilvl="6"/>
+    <w:lvlOverride w:ilvl="7"/>
+    <w:lvlOverride w:ilvl="8"/>
+  </w:num>
+  <w:num w:numId="14">
+    <w:abstractNumId w:val="5"/>
+    <w:lvlOverride w:ilvl="0"/>
+    <w:lvlOverride w:ilvl="1"/>
+    <w:lvlOverride w:ilvl="2"/>
+    <w:lvlOverride w:ilvl="3"/>
+    <w:lvlOverride w:ilvl="4"/>
+    <w:lvlOverride w:ilvl="5"/>
+    <w:lvlOverride w:ilvl="6"/>
+    <w:lvlOverride w:ilvl="7"/>
+    <w:lvlOverride w:ilvl="8"/>
+  </w:num>
+  <w:num w:numId="15">
+    <w:abstractNumId w:val="0"/>
+    <w:lvlOverride w:ilvl="0"/>
+    <w:lvlOverride w:ilvl="1"/>
+    <w:lvlOverride w:ilvl="2"/>
+    <w:lvlOverride w:ilvl="3"/>
+    <w:lvlOverride w:ilvl="4"/>
+    <w:lvlOverride w:ilvl="5"/>
+    <w:lvlOverride w:ilvl="6"/>
+    <w:lvlOverride w:ilvl="7"/>
+    <w:lvlOverride w:ilvl="8"/>
+  </w:num>
+  <w:num w:numId="16">
+    <w:abstractNumId w:val="11"/>
+    <w:lvlOverride w:ilvl="0"/>
+    <w:lvlOverride w:ilvl="1"/>
+    <w:lvlOverride w:ilvl="2"/>
+    <w:lvlOverride w:ilvl="3"/>
+    <w:lvlOverride w:ilvl="4"/>
+    <w:lvlOverride w:ilvl="5"/>
+    <w:lvlOverride w:ilvl="6"/>
+    <w:lvlOverride w:ilvl="7"/>
+    <w:lvlOverride w:ilvl="8"/>
+  </w:num>
+  <w:num w:numId="17">
+    <w:abstractNumId w:val="1"/>
+    <w:lvlOverride w:ilvl="0"/>
+    <w:lvlOverride w:ilvl="1"/>
+    <w:lvlOverride w:ilvl="2"/>
+    <w:lvlOverride w:ilvl="3"/>
+    <w:lvlOverride w:ilvl="4"/>
+    <w:lvlOverride w:ilvl="5"/>
+    <w:lvlOverride w:ilvl="6"/>
+    <w:lvlOverride w:ilvl="7"/>
+    <w:lvlOverride w:ilvl="8"/>
+  </w:num>
+  <w:num w:numId="18">
+    <w:abstractNumId w:val="8"/>
+    <w:lvlOverride w:ilvl="0"/>
+    <w:lvlOverride w:ilvl="1"/>
+    <w:lvlOverride w:ilvl="2"/>
+    <w:lvlOverride w:ilvl="3"/>
+    <w:lvlOverride w:ilvl="4"/>
+    <w:lvlOverride w:ilvl="5"/>
+    <w:lvlOverride w:ilvl="6"/>
+    <w:lvlOverride w:ilvl="7"/>
+    <w:lvlOverride w:ilvl="8"/>
   </w:num>
 </w:numbering>
 </file>
@@ -10368,6 +11470,10 @@
   <w:style w:type="paragraph" w:default="1" w:styleId="Normal">
     <w:name w:val="Normal"/>
     <w:qFormat/>
+    <w:rsid w:val="00BD2B02"/>
+    <w:pPr>
+      <w:spacing w:line="256" w:lineRule="auto"/>
+    </w:pPr>
   </w:style>
   <w:style w:type="paragraph" w:styleId="Ttulo1">
     <w:name w:val="heading 1"/>

</xml_diff>